<commit_message>
added librispeech data to test MyST
</commit_message>
<xml_diff>
--- a/setup.docx
+++ b/setup.docx
@@ -19,134 +19,842 @@
     </w:p>
     <w:p>
       <w:r>
-        <w:t xml:space="preserve">1. in </w:t>
-      </w:r>
-      <w:proofErr w:type="spellStart"/>
-      <w:r>
-        <w:t>venv</w:t>
-      </w:r>
-      <w:proofErr w:type="spellEnd"/>
+        <w:t xml:space="preserve">conda create --name </w:t>
+      </w:r>
+      <w:r>
+        <w:t>spapl_kidsasr</w:t>
+      </w:r>
+      <w:r>
+        <w:t xml:space="preserve"> python=3.9.7</w:t>
+      </w:r>
+    </w:p>
+    <w:p>
+      <w:pPr>
+        <w:rPr>
+          <w:b/>
+          <w:bCs/>
+        </w:rPr>
+      </w:pPr>
+    </w:p>
+    <w:p>
+      <w:pPr>
+        <w:rPr>
+          <w:u w:val="single"/>
+        </w:rPr>
+      </w:pPr>
+      <w:r>
+        <w:rPr>
+          <w:u w:val="single"/>
+        </w:rPr>
+        <w:t xml:space="preserve">in venv: </w:t>
+      </w:r>
+    </w:p>
+    <w:p>
+      <w:r>
+        <w:t xml:space="preserve">pip install torch transformers==4.32.1 </w:t>
+      </w:r>
+      <w:r>
+        <w:t>accelerate==0.20.3</w:t>
+      </w:r>
+      <w:r>
+        <w:t xml:space="preserve"> </w:t>
+      </w:r>
+      <w:r>
+        <w:t>datasets</w:t>
+      </w:r>
+      <w:r>
+        <w:t xml:space="preserve"> </w:t>
+      </w:r>
+      <w:r>
+        <w:t>soundfile librosa numpy</w:t>
+      </w:r>
+      <w:r>
+        <w:t xml:space="preserve"> evaluate</w:t>
+      </w:r>
+      <w:r>
+        <w:t xml:space="preserve"> </w:t>
+      </w:r>
+      <w:r>
+        <w:t>dataclasses-json</w:t>
+      </w:r>
+      <w:r>
+        <w:t xml:space="preserve"> jiwer</w:t>
+      </w:r>
+      <w:r>
+        <w:t xml:space="preserve"> </w:t>
+      </w:r>
+      <w:r>
+        <w:t>pygments</w:t>
+      </w:r>
+    </w:p>
+    <w:p/>
+    <w:p>
+      <w:r>
+        <w:t>add to path</w:t>
+      </w:r>
+      <w:r>
+        <w:t xml:space="preserve"> (if warning)</w:t>
+      </w:r>
       <w:r>
         <w:t xml:space="preserve">: </w:t>
       </w:r>
     </w:p>
     <w:p>
       <w:r>
-        <w:t>python -m pip install --upgrade pip (upgrade python)</w:t>
-      </w:r>
-    </w:p>
-    <w:p>
-      <w:r>
-        <w:t>pip install torch transformers==4.32.1 datasets</w:t>
-      </w:r>
-    </w:p>
-    <w:p>
-      <w:r>
-        <w:t xml:space="preserve">pip install </w:t>
-      </w:r>
-      <w:proofErr w:type="spellStart"/>
-      <w:r>
-        <w:t>soundfile</w:t>
-      </w:r>
-      <w:proofErr w:type="spellEnd"/>
+        <w:t>nano ~/.bashrc</w:t>
+      </w:r>
+    </w:p>
+    <w:p>
+      <w:r>
+        <w:t xml:space="preserve">add this line: </w:t>
+      </w:r>
+      <w:r>
+        <w:t>export PATH=$PATH:/home/klp65/.local/bin</w:t>
+      </w:r>
+    </w:p>
+    <w:p>
+      <w:r>
+        <w:t>source</w:t>
+      </w:r>
+      <w:r>
+        <w:t xml:space="preserve"> ~/.bashrc</w:t>
+      </w:r>
+    </w:p>
+    <w:p/>
+    <w:p>
+      <w:pPr>
+        <w:rPr>
+          <w:b/>
+          <w:bCs/>
+        </w:rPr>
+      </w:pPr>
+      <w:r>
+        <w:rPr>
+          <w:b/>
+          <w:bCs/>
+        </w:rPr>
+        <w:t xml:space="preserve">Kaldi Installation: </w:t>
+      </w:r>
+    </w:p>
+    <w:p>
+      <w:r>
+        <w:t>a)</w:t>
+      </w:r>
+      <w:r>
+        <w:t xml:space="preserve"> Clone Kaldi repository</w:t>
+      </w:r>
+    </w:p>
+    <w:p>
+      <w:r>
+        <w:t xml:space="preserve">git clone </w:t>
+      </w:r>
+      <w:hyperlink r:id="rId4" w:history="1">
+        <w:r>
+          <w:rPr>
+            <w:rStyle w:val="Hyperlink"/>
+          </w:rPr>
+          <w:t>https://github.com/kaldi-asr/kaldi.git</w:t>
+        </w:r>
+      </w:hyperlink>
+    </w:p>
+    <w:p>
+      <w:r>
+        <w:t xml:space="preserve">instructions in </w:t>
+      </w:r>
+      <w:hyperlink r:id="rId5" w:history="1">
+        <w:r>
+          <w:rPr>
+            <w:rStyle w:val="Hyperlink"/>
+          </w:rPr>
+          <w:t>https://github.com/kaldi-asr/kaldi/blob/master/INSTALL</w:t>
+        </w:r>
+      </w:hyperlink>
       <w:r>
         <w:t xml:space="preserve"> </w:t>
       </w:r>
-      <w:proofErr w:type="spellStart"/>
-      <w:r>
-        <w:t>librosa</w:t>
-      </w:r>
-      <w:proofErr w:type="spellEnd"/>
+    </w:p>
+    <w:p/>
+    <w:p>
+      <w:r>
+        <w:t xml:space="preserve">b) </w:t>
+      </w:r>
+      <w:r>
+        <w:t>Build the tools (including sclite)</w:t>
+      </w:r>
+      <w:r>
+        <w:t xml:space="preserve"> – instructions in </w:t>
+      </w:r>
+      <w:hyperlink r:id="rId6" w:history="1">
+        <w:r>
+          <w:rPr>
+            <w:rStyle w:val="Hyperlink"/>
+          </w:rPr>
+          <w:t>https://github.com/kaldi-asr/kaldi/blob/master/tools/INSTALL</w:t>
+        </w:r>
+      </w:hyperlink>
       <w:r>
         <w:t xml:space="preserve"> </w:t>
       </w:r>
-      <w:proofErr w:type="spellStart"/>
-      <w:r>
-        <w:t>numpy</w:t>
-      </w:r>
-      <w:proofErr w:type="spellEnd"/>
+    </w:p>
+    <w:p>
+      <w:r>
+        <w:t>cd kaldi/tools</w:t>
+      </w:r>
+    </w:p>
+    <w:p>
+      <w:r>
+        <w:t xml:space="preserve">extras/check_dependencies.sh  </w:t>
+      </w:r>
     </w:p>
     <w:p/>
     <w:p>
-      <w:r>
-        <w:t xml:space="preserve">2. to install </w:t>
-      </w:r>
-      <w:proofErr w:type="spellStart"/>
-      <w:r>
-        <w:t>kaldi</w:t>
-      </w:r>
-      <w:proofErr w:type="spellEnd"/>
-      <w:r>
-        <w:t xml:space="preserve">: </w:t>
-      </w:r>
-    </w:p>
-    <w:p>
-      <w:r>
-        <w:t># Clone Kaldi repository</w:t>
-      </w:r>
-    </w:p>
-    <w:p>
-      <w:r>
-        <w:t>git clone https://github.com/kaldi-asr/kaldi.git</w:t>
+      <w:pPr>
+        <w:rPr>
+          <w:u w:val="single"/>
+        </w:rPr>
+      </w:pPr>
+      <w:r>
+        <w:rPr>
+          <w:u w:val="single"/>
+        </w:rPr>
+        <w:t xml:space="preserve">reported missing MKL: </w:t>
+      </w:r>
+    </w:p>
+    <w:p>
+      <w:hyperlink r:id="rId7" w:history="1">
+        <w:r>
+          <w:rPr>
+            <w:rStyle w:val="Hyperlink"/>
+          </w:rPr>
+          <w:t>https://www.intel.com/content/www/us/en/developer/tools/oneapi/onemkl-download.html?operatingsystem=linux&amp;linux-install=online</w:t>
+        </w:r>
+      </w:hyperlink>
+    </w:p>
+    <w:p>
+      <w:r>
+        <w:lastRenderedPageBreak/>
+        <w:drawing>
+          <wp:inline distT="0" distB="0" distL="0" distR="0" wp14:anchorId="302AECF5" wp14:editId="07EF03FE">
+            <wp:extent cx="4402197" cy="1507067"/>
+            <wp:effectExtent l="0" t="0" r="0" b="0"/>
+            <wp:docPr id="595867690" name="Picture 1"/>
+            <wp:cNvGraphicFramePr>
+              <a:graphicFrameLocks xmlns:a="http://schemas.openxmlformats.org/drawingml/2006/main" noChangeAspect="1"/>
+            </wp:cNvGraphicFramePr>
+            <a:graphic xmlns:a="http://schemas.openxmlformats.org/drawingml/2006/main">
+              <a:graphicData uri="http://schemas.openxmlformats.org/drawingml/2006/picture">
+                <pic:pic xmlns:pic="http://schemas.openxmlformats.org/drawingml/2006/picture">
+                  <pic:nvPicPr>
+                    <pic:cNvPr id="595867690" name=""/>
+                    <pic:cNvPicPr/>
+                  </pic:nvPicPr>
+                  <pic:blipFill>
+                    <a:blip r:embed="rId8"/>
+                    <a:stretch>
+                      <a:fillRect/>
+                    </a:stretch>
+                  </pic:blipFill>
+                  <pic:spPr>
+                    <a:xfrm>
+                      <a:off x="0" y="0"/>
+                      <a:ext cx="4413278" cy="1510861"/>
+                    </a:xfrm>
+                    <a:prstGeom prst="rect">
+                      <a:avLst/>
+                    </a:prstGeom>
+                  </pic:spPr>
+                </pic:pic>
+              </a:graphicData>
+            </a:graphic>
+          </wp:inline>
+        </w:drawing>
+      </w:r>
+    </w:p>
+    <w:p>
+      <w:r>
+        <w:t xml:space="preserve">Installation location will show after successful installation. No need for sudo. </w:t>
       </w:r>
     </w:p>
     <w:p/>
     <w:p>
       <w:r>
-        <w:t xml:space="preserve"># Build the tools (including </w:t>
-      </w:r>
-      <w:proofErr w:type="spellStart"/>
-      <w:r>
-        <w:t>sclite</w:t>
-      </w:r>
-      <w:proofErr w:type="spellEnd"/>
-      <w:r>
-        <w:t>)</w:t>
-      </w:r>
-    </w:p>
-    <w:p>
-      <w:r>
-        <w:t xml:space="preserve">cd </w:t>
-      </w:r>
-      <w:proofErr w:type="spellStart"/>
-      <w:r>
-        <w:t>kaldi</w:t>
-      </w:r>
-      <w:proofErr w:type="spellEnd"/>
-      <w:r>
-        <w:t>/tools</w:t>
-      </w:r>
-    </w:p>
-    <w:p>
-      <w:r>
-        <w:t>extras/check_dependencies.sh  # Install any missing dependencies it reports</w:t>
-      </w:r>
-    </w:p>
-    <w:p>
-      <w:r>
-        <w:t>make -j $(</w:t>
-      </w:r>
-      <w:proofErr w:type="spellStart"/>
-      <w:r>
-        <w:t>nproc</w:t>
-      </w:r>
-      <w:proofErr w:type="spellEnd"/>
-      <w:r>
-        <w:t xml:space="preserve">)  # This builds all tools including </w:t>
-      </w:r>
-      <w:proofErr w:type="spellStart"/>
-      <w:r>
-        <w:t>sclite</w:t>
-      </w:r>
-      <w:proofErr w:type="spellEnd"/>
-    </w:p>
-    <w:p>
-      <w:pPr>
-        <w:rPr>
-          <w:b/>
-          <w:bCs/>
-        </w:rPr>
-      </w:pPr>
+        <w:t xml:space="preserve">After you’re done, check installation location and update bashrc and do source ~/.bashrc after </w:t>
+      </w:r>
+    </w:p>
+    <w:p>
+      <w:r>
+        <w:drawing>
+          <wp:inline distT="0" distB="0" distL="0" distR="0" wp14:anchorId="0B2CD22E" wp14:editId="526BCAFD">
+            <wp:extent cx="5731510" cy="3176270"/>
+            <wp:effectExtent l="0" t="0" r="2540" b="5080"/>
+            <wp:docPr id="1030641965" name="Picture 1"/>
+            <wp:cNvGraphicFramePr>
+              <a:graphicFrameLocks xmlns:a="http://schemas.openxmlformats.org/drawingml/2006/main" noChangeAspect="1"/>
+            </wp:cNvGraphicFramePr>
+            <a:graphic xmlns:a="http://schemas.openxmlformats.org/drawingml/2006/main">
+              <a:graphicData uri="http://schemas.openxmlformats.org/drawingml/2006/picture">
+                <pic:pic xmlns:pic="http://schemas.openxmlformats.org/drawingml/2006/picture">
+                  <pic:nvPicPr>
+                    <pic:cNvPr id="1030641965" name=""/>
+                    <pic:cNvPicPr/>
+                  </pic:nvPicPr>
+                  <pic:blipFill>
+                    <a:blip r:embed="rId9"/>
+                    <a:stretch>
+                      <a:fillRect/>
+                    </a:stretch>
+                  </pic:blipFill>
+                  <pic:spPr>
+                    <a:xfrm>
+                      <a:off x="0" y="0"/>
+                      <a:ext cx="5731510" cy="3176270"/>
+                    </a:xfrm>
+                    <a:prstGeom prst="rect">
+                      <a:avLst/>
+                    </a:prstGeom>
+                  </pic:spPr>
+                </pic:pic>
+              </a:graphicData>
+            </a:graphic>
+          </wp:inline>
+        </w:drawing>
+      </w:r>
+    </w:p>
+    <w:p/>
+    <w:p/>
+    <w:p>
+      <w:r>
+        <w:t xml:space="preserve">Make sure all ok: </w:t>
+      </w:r>
+    </w:p>
+    <w:p>
+      <w:r>
+        <w:drawing>
+          <wp:inline distT="0" distB="0" distL="0" distR="0" wp14:anchorId="70BB07D0" wp14:editId="4EC4ED91">
+            <wp:extent cx="5731510" cy="1226185"/>
+            <wp:effectExtent l="0" t="0" r="2540" b="0"/>
+            <wp:docPr id="628567451" name="Picture 1"/>
+            <wp:cNvGraphicFramePr>
+              <a:graphicFrameLocks xmlns:a="http://schemas.openxmlformats.org/drawingml/2006/main" noChangeAspect="1"/>
+            </wp:cNvGraphicFramePr>
+            <a:graphic xmlns:a="http://schemas.openxmlformats.org/drawingml/2006/main">
+              <a:graphicData uri="http://schemas.openxmlformats.org/drawingml/2006/picture">
+                <pic:pic xmlns:pic="http://schemas.openxmlformats.org/drawingml/2006/picture">
+                  <pic:nvPicPr>
+                    <pic:cNvPr id="628567451" name=""/>
+                    <pic:cNvPicPr/>
+                  </pic:nvPicPr>
+                  <pic:blipFill>
+                    <a:blip r:embed="rId10"/>
+                    <a:stretch>
+                      <a:fillRect/>
+                    </a:stretch>
+                  </pic:blipFill>
+                  <pic:spPr>
+                    <a:xfrm>
+                      <a:off x="0" y="0"/>
+                      <a:ext cx="5731510" cy="1226185"/>
+                    </a:xfrm>
+                    <a:prstGeom prst="rect">
+                      <a:avLst/>
+                    </a:prstGeom>
+                  </pic:spPr>
+                </pic:pic>
+              </a:graphicData>
+            </a:graphic>
+          </wp:inline>
+        </w:drawing>
+      </w:r>
+    </w:p>
+    <w:p/>
+    <w:p>
+      <w:pPr>
+        <w:rPr>
+          <w:u w:val="single"/>
+        </w:rPr>
+      </w:pPr>
+      <w:r>
+        <w:rPr>
+          <w:u w:val="single"/>
+        </w:rPr>
+        <w:lastRenderedPageBreak/>
+        <w:t xml:space="preserve">Openfst issue: </w:t>
+      </w:r>
+      <w:r>
+        <w:rPr>
+          <w:u w:val="single"/>
+        </w:rPr>
+        <w:t xml:space="preserve">(downgrade to 1.6.7 instead of 1.8.4) </w:t>
+      </w:r>
+    </w:p>
+    <w:p>
+      <w:r>
+        <w:t>cd /home/klp65/kaldi/tools</w:t>
+      </w:r>
+    </w:p>
+    <w:p>
+      <w:r>
+        <w:t>wget http://www.openfst.org/twiki/pub/FST/FstDownload/openfst-1.6.7.tar.gz</w:t>
+      </w:r>
+    </w:p>
+    <w:p>
+      <w:r>
+        <w:t>tar -xzf openfst-1.6.7.tar.gz</w:t>
+      </w:r>
+    </w:p>
+    <w:p>
+      <w:r>
+        <w:t>cd openfst-1.6.7</w:t>
+      </w:r>
+    </w:p>
+    <w:p>
+      <w:r>
+        <w:t>./configure --prefix=/home/klp65/kaldi/tools/openfst --enable-shared --enable-ngram-fsts --enable-lookahead-fsts LDFLAGS="-pthread"</w:t>
+      </w:r>
+    </w:p>
+    <w:p>
+      <w:r>
+        <w:t>make -j4</w:t>
+      </w:r>
+    </w:p>
+    <w:p>
+      <w:r>
+        <w:t>cd ..</w:t>
+      </w:r>
+    </w:p>
+    <w:p/>
+    <w:p>
+      <w:pPr>
+        <w:rPr>
+          <w:b/>
+          <w:bCs/>
+        </w:rPr>
+      </w:pPr>
+      <w:r>
+        <w:rPr>
+          <w:b/>
+          <w:bCs/>
+        </w:rPr>
+        <w:t xml:space="preserve">in Makefile change the OPENFST VERSION: </w:t>
+      </w:r>
+    </w:p>
+    <w:p>
+      <w:pPr>
+        <w:rPr>
+          <w:b/>
+          <w:bCs/>
+        </w:rPr>
+      </w:pPr>
+      <w:r>
+        <w:rPr>
+          <w:b/>
+          <w:bCs/>
+        </w:rPr>
+        <w:drawing>
+          <wp:inline distT="0" distB="0" distL="0" distR="0" wp14:anchorId="5621E3B0" wp14:editId="27FA2017">
+            <wp:extent cx="5731510" cy="3124200"/>
+            <wp:effectExtent l="0" t="0" r="2540" b="0"/>
+            <wp:docPr id="358256257" name="Picture 1"/>
+            <wp:cNvGraphicFramePr>
+              <a:graphicFrameLocks xmlns:a="http://schemas.openxmlformats.org/drawingml/2006/main" noChangeAspect="1"/>
+            </wp:cNvGraphicFramePr>
+            <a:graphic xmlns:a="http://schemas.openxmlformats.org/drawingml/2006/main">
+              <a:graphicData uri="http://schemas.openxmlformats.org/drawingml/2006/picture">
+                <pic:pic xmlns:pic="http://schemas.openxmlformats.org/drawingml/2006/picture">
+                  <pic:nvPicPr>
+                    <pic:cNvPr id="358256257" name=""/>
+                    <pic:cNvPicPr/>
+                  </pic:nvPicPr>
+                  <pic:blipFill>
+                    <a:blip r:embed="rId11"/>
+                    <a:stretch>
+                      <a:fillRect/>
+                    </a:stretch>
+                  </pic:blipFill>
+                  <pic:spPr>
+                    <a:xfrm>
+                      <a:off x="0" y="0"/>
+                      <a:ext cx="5731510" cy="3124200"/>
+                    </a:xfrm>
+                    <a:prstGeom prst="rect">
+                      <a:avLst/>
+                    </a:prstGeom>
+                  </pic:spPr>
+                </pic:pic>
+              </a:graphicData>
+            </a:graphic>
+          </wp:inline>
+        </w:drawing>
+      </w:r>
+    </w:p>
+    <w:p>
+      <w:r>
+        <w:t xml:space="preserve">after that: in tools </w:t>
+      </w:r>
+    </w:p>
+    <w:p>
+      <w:r>
+        <w:t xml:space="preserve">make clean </w:t>
+      </w:r>
+    </w:p>
+    <w:p>
+      <w:r>
+        <w:t xml:space="preserve">make </w:t>
+      </w:r>
+    </w:p>
+    <w:p/>
+    <w:p>
+      <w:r>
+        <w:t xml:space="preserve">** remember to “make clean” before “make” if you changed compiler </w:t>
+      </w:r>
+    </w:p>
+    <w:p>
+      <w:r>
+        <w:t xml:space="preserve">Ensure GCC is being used: </w:t>
+      </w:r>
+    </w:p>
+    <w:p>
+      <w:r>
+        <w:t>export CC=gcc</w:t>
+      </w:r>
+    </w:p>
+    <w:p>
+      <w:r>
+        <w:lastRenderedPageBreak/>
+        <w:t>export CXX=g++</w:t>
+      </w:r>
+    </w:p>
+    <w:p/>
+    <w:p>
+      <w:r>
+        <w:t xml:space="preserve">c) build the source </w:t>
+      </w:r>
+      <w:r>
+        <w:t xml:space="preserve">-- </w:t>
+      </w:r>
+      <w:hyperlink r:id="rId12" w:history="1">
+        <w:r>
+          <w:t xml:space="preserve">follow instructions in </w:t>
+        </w:r>
+        <w:r>
+          <w:rPr>
+            <w:rStyle w:val="Hyperlink"/>
+          </w:rPr>
+          <w:t>https://github.com/kaldi-asr/kaldi/blob/master/src/INSTALL</w:t>
+        </w:r>
+      </w:hyperlink>
+      <w:r>
+        <w:t xml:space="preserve"> </w:t>
+      </w:r>
+    </w:p>
+    <w:p>
+      <w:r>
+        <w:t xml:space="preserve">cd ../src </w:t>
+      </w:r>
+    </w:p>
+    <w:p>
+      <w:r>
+        <w:t>./configure --shared</w:t>
+      </w:r>
+    </w:p>
+    <w:p>
+      <w:r>
+        <w:t>make depend -j 8</w:t>
+      </w:r>
+    </w:p>
+    <w:p>
+      <w:r>
+        <w:t>make -j 8</w:t>
+      </w:r>
+    </w:p>
+    <w:p/>
+    <w:p>
+      <w:pPr>
+        <w:rPr>
+          <w:b/>
+          <w:bCs/>
+        </w:rPr>
+      </w:pPr>
+      <w:r>
+        <w:rPr>
+          <w:b/>
+          <w:bCs/>
+        </w:rPr>
+        <w:t xml:space="preserve">include PATH for sclite: </w:t>
+      </w:r>
+    </w:p>
+    <w:p>
+      <w:r>
+        <w:t>(spapl_kidsasr) [klp65@login-q-1 OGI]$ find /home/klp65/kaldi -name "sclite"</w:t>
+      </w:r>
+    </w:p>
+    <w:p>
+      <w:r>
+        <w:t>/home/klp65/kaldi/tools/sctk-20159b5/bin/sclite</w:t>
+      </w:r>
+    </w:p>
+    <w:p>
+      <w:r>
+        <w:t>/home/klp65/kaldi/tools/sctk-20159b5/src/sclite</w:t>
+      </w:r>
+    </w:p>
+    <w:p>
+      <w:r>
+        <w:t>/home/klp65/kaldi/tools/sctk-20159b5/src/sclite/sclite</w:t>
+      </w:r>
+    </w:p>
+    <w:p/>
+    <w:p>
+      <w:r>
+        <w:t>(spapl_kidsasr) [klp65@login-q-1 OGI]$ export PATH=$PATH:/home/klp65/kaldi/tools/sctk-20159b5/bin</w:t>
+      </w:r>
+    </w:p>
+    <w:p/>
+    <w:p>
+      <w:pPr>
+        <w:rPr>
+          <w:b/>
+          <w:bCs/>
+        </w:rPr>
+      </w:pPr>
+      <w:r>
+        <w:rPr>
+          <w:b/>
+          <w:bCs/>
+        </w:rPr>
+        <w:t xml:space="preserve">Change paths at the top for run_whisper.sh: </w:t>
+      </w:r>
+    </w:p>
+    <w:p>
+      <w:pPr>
+        <w:rPr>
+          <w:b/>
+          <w:bCs/>
+        </w:rPr>
+      </w:pPr>
+      <w:r>
+        <w:rPr>
+          <w:b/>
+          <w:bCs/>
+        </w:rPr>
+        <w:drawing>
+          <wp:inline distT="0" distB="0" distL="0" distR="0" wp14:anchorId="6BEE3720" wp14:editId="24FC7216">
+            <wp:extent cx="5731510" cy="1369060"/>
+            <wp:effectExtent l="0" t="0" r="2540" b="2540"/>
+            <wp:docPr id="486418467" name="Picture 1"/>
+            <wp:cNvGraphicFramePr>
+              <a:graphicFrameLocks xmlns:a="http://schemas.openxmlformats.org/drawingml/2006/main" noChangeAspect="1"/>
+            </wp:cNvGraphicFramePr>
+            <a:graphic xmlns:a="http://schemas.openxmlformats.org/drawingml/2006/main">
+              <a:graphicData uri="http://schemas.openxmlformats.org/drawingml/2006/picture">
+                <pic:pic xmlns:pic="http://schemas.openxmlformats.org/drawingml/2006/picture">
+                  <pic:nvPicPr>
+                    <pic:cNvPr id="486418467" name=""/>
+                    <pic:cNvPicPr/>
+                  </pic:nvPicPr>
+                  <pic:blipFill>
+                    <a:blip r:embed="rId13"/>
+                    <a:stretch>
+                      <a:fillRect/>
+                    </a:stretch>
+                  </pic:blipFill>
+                  <pic:spPr>
+                    <a:xfrm>
+                      <a:off x="0" y="0"/>
+                      <a:ext cx="5731510" cy="1369060"/>
+                    </a:xfrm>
+                    <a:prstGeom prst="rect">
+                      <a:avLst/>
+                    </a:prstGeom>
+                  </pic:spPr>
+                </pic:pic>
+              </a:graphicData>
+            </a:graphic>
+          </wp:inline>
+        </w:drawing>
+      </w:r>
+    </w:p>
+    <w:p>
+      <w:pPr>
+        <w:rPr>
+          <w:b/>
+          <w:bCs/>
+        </w:rPr>
+      </w:pPr>
+    </w:p>
+    <w:p>
+      <w:pPr>
+        <w:rPr>
+          <w:b/>
+          <w:bCs/>
+        </w:rPr>
+      </w:pPr>
+      <w:r>
+        <w:rPr>
+          <w:b/>
+          <w:bCs/>
+        </w:rPr>
+        <w:t xml:space="preserve">Bashrc file: </w:t>
+      </w:r>
+    </w:p>
+    <w:p>
+      <w:pPr>
+        <w:rPr>
+          <w:b/>
+          <w:bCs/>
+        </w:rPr>
+      </w:pPr>
+      <w:r>
+        <w:rPr>
+          <w:b/>
+          <w:bCs/>
+        </w:rPr>
+        <w:lastRenderedPageBreak/>
+        <w:drawing>
+          <wp:inline distT="0" distB="0" distL="0" distR="0" wp14:anchorId="54689D8A" wp14:editId="1629BCD1">
+            <wp:extent cx="5731510" cy="2077720"/>
+            <wp:effectExtent l="0" t="0" r="2540" b="0"/>
+            <wp:docPr id="692851196" name="Picture 1"/>
+            <wp:cNvGraphicFramePr>
+              <a:graphicFrameLocks xmlns:a="http://schemas.openxmlformats.org/drawingml/2006/main" noChangeAspect="1"/>
+            </wp:cNvGraphicFramePr>
+            <a:graphic xmlns:a="http://schemas.openxmlformats.org/drawingml/2006/main">
+              <a:graphicData uri="http://schemas.openxmlformats.org/drawingml/2006/picture">
+                <pic:pic xmlns:pic="http://schemas.openxmlformats.org/drawingml/2006/picture">
+                  <pic:nvPicPr>
+                    <pic:cNvPr id="692851196" name=""/>
+                    <pic:cNvPicPr/>
+                  </pic:nvPicPr>
+                  <pic:blipFill>
+                    <a:blip r:embed="rId14"/>
+                    <a:stretch>
+                      <a:fillRect/>
+                    </a:stretch>
+                  </pic:blipFill>
+                  <pic:spPr>
+                    <a:xfrm>
+                      <a:off x="0" y="0"/>
+                      <a:ext cx="5731510" cy="2077720"/>
+                    </a:xfrm>
+                    <a:prstGeom prst="rect">
+                      <a:avLst/>
+                    </a:prstGeom>
+                  </pic:spPr>
+                </pic:pic>
+              </a:graphicData>
+            </a:graphic>
+          </wp:inline>
+        </w:drawing>
+      </w:r>
+    </w:p>
+    <w:p>
+      <w:pPr>
+        <w:rPr>
+          <w:b/>
+          <w:bCs/>
+        </w:rPr>
+      </w:pPr>
+    </w:p>
+    <w:p>
+      <w:pPr>
+        <w:rPr>
+          <w:i/>
+          <w:iCs/>
+          <w:u w:val="single"/>
+        </w:rPr>
+      </w:pPr>
+      <w:r>
+        <w:rPr>
+          <w:i/>
+          <w:iCs/>
+          <w:u w:val="single"/>
+        </w:rPr>
+        <w:t>cat exp/whisper_zero_shot/small.en/dev/decode.log</w:t>
+      </w:r>
+      <w:r>
+        <w:rPr>
+          <w:i/>
+          <w:iCs/>
+          <w:u w:val="single"/>
+        </w:rPr>
+        <w:t xml:space="preserve"> to debug asr_decode.py</w:t>
+      </w:r>
+    </w:p>
+    <w:p>
+      <w:pPr>
+        <w:rPr>
+          <w:i/>
+          <w:iCs/>
+          <w:u w:val="single"/>
+        </w:rPr>
+      </w:pPr>
+    </w:p>
+    <w:p>
+      <w:pPr>
+        <w:rPr>
+          <w:i/>
+          <w:iCs/>
+          <w:u w:val="single"/>
+        </w:rPr>
+      </w:pPr>
+    </w:p>
+    <w:p>
+      <w:pPr>
+        <w:rPr>
+          <w:i/>
+          <w:iCs/>
+          <w:u w:val="single"/>
+        </w:rPr>
+      </w:pPr>
+      <w:r>
+        <w:rPr>
+          <w:i/>
+          <w:iCs/>
+        </w:rPr>
+        <w:drawing>
+          <wp:inline distT="0" distB="0" distL="0" distR="0" wp14:anchorId="6985FDA0" wp14:editId="545FD6D0">
+            <wp:extent cx="5731510" cy="1671320"/>
+            <wp:effectExtent l="0" t="0" r="2540" b="5080"/>
+            <wp:docPr id="932942946" name="Picture 1"/>
+            <wp:cNvGraphicFramePr>
+              <a:graphicFrameLocks xmlns:a="http://schemas.openxmlformats.org/drawingml/2006/main" noChangeAspect="1"/>
+            </wp:cNvGraphicFramePr>
+            <a:graphic xmlns:a="http://schemas.openxmlformats.org/drawingml/2006/main">
+              <a:graphicData uri="http://schemas.openxmlformats.org/drawingml/2006/picture">
+                <pic:pic xmlns:pic="http://schemas.openxmlformats.org/drawingml/2006/picture">
+                  <pic:nvPicPr>
+                    <pic:cNvPr id="932942946" name=""/>
+                    <pic:cNvPicPr/>
+                  </pic:nvPicPr>
+                  <pic:blipFill>
+                    <a:blip r:embed="rId15"/>
+                    <a:stretch>
+                      <a:fillRect/>
+                    </a:stretch>
+                  </pic:blipFill>
+                  <pic:spPr>
+                    <a:xfrm>
+                      <a:off x="0" y="0"/>
+                      <a:ext cx="5731510" cy="1671320"/>
+                    </a:xfrm>
+                    <a:prstGeom prst="rect">
+                      <a:avLst/>
+                    </a:prstGeom>
+                  </pic:spPr>
+                </pic:pic>
+              </a:graphicData>
+            </a:graphic>
+          </wp:inline>
+        </w:drawing>
+      </w:r>
+      <w:r>
+        <w:rPr>
+          <w:i/>
+          <w:iCs/>
+          <w:u w:val="single"/>
+        </w:rPr>
+        <w:t xml:space="preserve"> </w:t>
+      </w:r>
     </w:p>
     <w:p>
       <w:pPr>
@@ -164,7 +872,7 @@
       </w:r>
     </w:p>
     <w:p>
-      <w:hyperlink r:id="rId4" w:history="1">
+      <w:hyperlink r:id="rId16" w:history="1">
         <w:r>
           <w:rPr>
             <w:rStyle w:val="Hyperlink"/>
@@ -183,15 +891,7 @@
     </w:p>
     <w:p>
       <w:r>
-        <w:t>{</w:t>
-      </w:r>
-      <w:proofErr w:type="spellStart"/>
-      <w:r>
-        <w:t>data_folder</w:t>
-      </w:r>
-      <w:proofErr w:type="spellEnd"/>
-      <w:r>
-        <w:t>}/speech/scripted/</w:t>
+        <w:t>{data_folder}/speech/scripted/</w:t>
       </w:r>
     </w:p>
     <w:p/>
@@ -202,70 +902,22 @@
     </w:p>
     <w:p>
       <w:r>
-        <w:t>with open(</w:t>
-      </w:r>
-      <w:proofErr w:type="spellStart"/>
-      <w:r>
-        <w:t>train_align_file</w:t>
-      </w:r>
-      <w:proofErr w:type="spellEnd"/>
-      <w:r>
-        <w:t>) as f:</w:t>
-      </w:r>
-    </w:p>
-    <w:p>
-      <w:r>
-        <w:t xml:space="preserve">    </w:t>
-      </w:r>
-      <w:proofErr w:type="spellStart"/>
-      <w:r>
-        <w:t>train_alignments</w:t>
-      </w:r>
-      <w:proofErr w:type="spellEnd"/>
-      <w:r>
-        <w:t xml:space="preserve"> = </w:t>
-      </w:r>
-      <w:proofErr w:type="spellStart"/>
-      <w:r>
-        <w:t>json.load</w:t>
-      </w:r>
-      <w:proofErr w:type="spellEnd"/>
-      <w:r>
-        <w:t>(f)</w:t>
-      </w:r>
-    </w:p>
-    <w:p>
-      <w:r>
-        <w:t>with open(</w:t>
-      </w:r>
-      <w:proofErr w:type="spellStart"/>
-      <w:r>
-        <w:t>valid_align_file</w:t>
-      </w:r>
-      <w:proofErr w:type="spellEnd"/>
-      <w:r>
-        <w:t>) as f:</w:t>
-      </w:r>
-    </w:p>
-    <w:p>
-      <w:r>
-        <w:t xml:space="preserve">    </w:t>
-      </w:r>
-      <w:proofErr w:type="spellStart"/>
-      <w:r>
-        <w:t>valid_alignments</w:t>
-      </w:r>
-      <w:proofErr w:type="spellEnd"/>
-      <w:r>
-        <w:t xml:space="preserve"> = </w:t>
-      </w:r>
-      <w:proofErr w:type="spellStart"/>
-      <w:r>
-        <w:t>json.load</w:t>
-      </w:r>
-      <w:proofErr w:type="spellEnd"/>
-      <w:r>
-        <w:t>(f)</w:t>
+        <w:t>with open(train_align_file) as f:</w:t>
+      </w:r>
+    </w:p>
+    <w:p>
+      <w:r>
+        <w:t xml:space="preserve">    train_alignments = json.load(f)</w:t>
+      </w:r>
+    </w:p>
+    <w:p>
+      <w:r>
+        <w:t>with open(valid_align_file) as f:</w:t>
+      </w:r>
+    </w:p>
+    <w:p>
+      <w:r>
+        <w:t xml:space="preserve">    valid_alignments = json.load(f)</w:t>
       </w:r>
     </w:p>
     <w:p/>
@@ -279,6 +931,7 @@
         <w:rPr>
           <w:rFonts w:hint="eastAsia"/>
         </w:rPr>
+        <w:lastRenderedPageBreak/>
         <w:t xml:space="preserve">JSON files contain alignments </w:t>
       </w:r>
       <w:r>
@@ -324,32 +977,14 @@
       </w:r>
     </w:p>
     <w:p>
-      <w:proofErr w:type="spellStart"/>
-      <w:r>
-        <w:t>wav.scp</w:t>
-      </w:r>
-      <w:proofErr w:type="spellEnd"/>
-      <w:r>
-        <w:t xml:space="preserve"> file: connects every utterance (sentence said by one person during particular recording session) with an audio file related to this utterance.</w:t>
-      </w:r>
-    </w:p>
-    <w:p>
-      <w:r>
-        <w:t>/</w:t>
-      </w:r>
-      <w:proofErr w:type="spellStart"/>
-      <w:r>
-        <w:t>src</w:t>
-      </w:r>
-      <w:proofErr w:type="spellEnd"/>
-      <w:r>
-        <w:t xml:space="preserve">/data/whisper_loader.py: loads dataset for Whisper, does data augmentation based on arguments in </w:t>
-      </w:r>
-      <w:proofErr w:type="spellStart"/>
-      <w:r>
-        <w:t>whisper_small_train.yaml</w:t>
-      </w:r>
-      <w:proofErr w:type="spellEnd"/>
+      <w:r>
+        <w:t>wav.scp file: connects every utterance (sentence said by one person during particular recording session) with an audio file related to this utterance.</w:t>
+      </w:r>
+    </w:p>
+    <w:p>
+      <w:r>
+        <w:t>/src/data/whisper_loader.py: loads dataset for Whisper, does data augmentation based on arguments in whisper_small_train.yaml</w:t>
+      </w:r>
     </w:p>
     <w:p>
       <w:r>
@@ -374,7 +1009,7 @@
                     <pic:cNvPicPr/>
                   </pic:nvPicPr>
                   <pic:blipFill>
-                    <a:blip r:embed="rId5"/>
+                    <a:blip r:embed="rId17"/>
                     <a:stretch>
                       <a:fillRect/>
                     </a:stretch>
@@ -413,7 +1048,7 @@
                     <pic:cNvPicPr/>
                   </pic:nvPicPr>
                   <pic:blipFill>
-                    <a:blip r:embed="rId6"/>
+                    <a:blip r:embed="rId18"/>
                     <a:stretch>
                       <a:fillRect/>
                     </a:stretch>
@@ -477,204 +1112,82 @@
     </w:p>
     <w:p>
       <w:r>
-        <w:t>/</w:t>
-      </w:r>
-      <w:proofErr w:type="spellStart"/>
-      <w:r>
-        <w:t>egs</w:t>
-      </w:r>
-      <w:proofErr w:type="spellEnd"/>
-      <w:r>
-        <w:t>/OGI/data/dev/</w:t>
-      </w:r>
-      <w:proofErr w:type="spellStart"/>
-      <w:r>
-        <w:t>wav.scp</w:t>
-      </w:r>
-      <w:proofErr w:type="spellEnd"/>
+        <w:t xml:space="preserve">/egs/OGI/data/dev/wav.scp </w:t>
+      </w:r>
+    </w:p>
+    <w:p>
+      <w:r>
+        <w:t>/egs/OGI/data/dev/text</w:t>
+      </w:r>
+    </w:p>
+    <w:p/>
+    <w:p>
+      <w:r>
+        <w:t xml:space="preserve">/egs/OGI/data/test/wav.scp </w:t>
+      </w:r>
+    </w:p>
+    <w:p>
+      <w:r>
+        <w:lastRenderedPageBreak/>
+        <w:t>/egs/OGI/data/test/text</w:t>
+      </w:r>
+    </w:p>
+    <w:p/>
+    <w:p>
+      <w:r>
+        <w:t xml:space="preserve">/egs/OGI/data/spont_al/wav.scp </w:t>
+      </w:r>
+    </w:p>
+    <w:p>
+      <w:r>
+        <w:t>/egs/OGI/data/spont_al/text</w:t>
+      </w:r>
+    </w:p>
+    <w:p/>
+    <w:p>
+      <w:r>
+        <w:t>Stage 2: Finetuning of Whisper (in</w:t>
+      </w:r>
       <w:r>
         <w:t xml:space="preserve"> </w:t>
       </w:r>
-    </w:p>
-    <w:p>
-      <w:r>
-        <w:t>/</w:t>
-      </w:r>
-      <w:proofErr w:type="spellStart"/>
-      <w:r>
-        <w:t>egs</w:t>
-      </w:r>
-      <w:proofErr w:type="spellEnd"/>
-      <w:r>
-        <w:t>/OGI/data/dev/text</w:t>
+      <w:r>
+        <w:t xml:space="preserve">whisper_small_train.yaml) </w:t>
+      </w:r>
+    </w:p>
+    <w:p>
+      <w:r>
+        <w:t xml:space="preserve">Training data: </w:t>
+      </w:r>
+    </w:p>
+    <w:p>
+      <w:r>
+        <w:t>/egs/OGI/</w:t>
+      </w:r>
+      <w:r>
+        <w:t>data/train/wav.scp</w:t>
+      </w:r>
+    </w:p>
+    <w:p>
+      <w:r>
+        <w:t>/egs/OGI/data/</w:t>
+      </w:r>
+      <w:r>
+        <w:t>train</w:t>
+      </w:r>
+      <w:r>
+        <w:t>/text</w:t>
       </w:r>
     </w:p>
     <w:p/>
     <w:p>
       <w:r>
-        <w:t>/</w:t>
-      </w:r>
-      <w:proofErr w:type="spellStart"/>
-      <w:r>
-        <w:t>egs</w:t>
-      </w:r>
-      <w:proofErr w:type="spellEnd"/>
-      <w:r>
-        <w:t>/OGI/data/test/</w:t>
-      </w:r>
-      <w:proofErr w:type="spellStart"/>
-      <w:r>
-        <w:t>wav.scp</w:t>
-      </w:r>
-      <w:proofErr w:type="spellEnd"/>
-      <w:r>
-        <w:t xml:space="preserve"> </w:t>
-      </w:r>
-    </w:p>
-    <w:p>
-      <w:r>
-        <w:t>/</w:t>
-      </w:r>
-      <w:proofErr w:type="spellStart"/>
-      <w:r>
-        <w:t>egs</w:t>
-      </w:r>
-      <w:proofErr w:type="spellEnd"/>
-      <w:r>
-        <w:t>/OGI/data/test/text</w:t>
-      </w:r>
-    </w:p>
-    <w:p/>
-    <w:p>
-      <w:r>
-        <w:lastRenderedPageBreak/>
-        <w:t>/</w:t>
-      </w:r>
-      <w:proofErr w:type="spellStart"/>
-      <w:r>
-        <w:t>egs</w:t>
-      </w:r>
-      <w:proofErr w:type="spellEnd"/>
-      <w:r>
-        <w:t>/OGI/data/</w:t>
-      </w:r>
-      <w:proofErr w:type="spellStart"/>
-      <w:r>
-        <w:t>spont_al</w:t>
-      </w:r>
-      <w:proofErr w:type="spellEnd"/>
-      <w:r>
-        <w:t>/</w:t>
-      </w:r>
-      <w:proofErr w:type="spellStart"/>
-      <w:r>
-        <w:t>wav.scp</w:t>
-      </w:r>
-      <w:proofErr w:type="spellEnd"/>
-      <w:r>
-        <w:t xml:space="preserve"> </w:t>
-      </w:r>
-    </w:p>
-    <w:p>
-      <w:r>
-        <w:t>/</w:t>
-      </w:r>
-      <w:proofErr w:type="spellStart"/>
-      <w:r>
-        <w:t>egs</w:t>
-      </w:r>
-      <w:proofErr w:type="spellEnd"/>
-      <w:r>
-        <w:t>/OGI/data/</w:t>
-      </w:r>
-      <w:proofErr w:type="spellStart"/>
-      <w:r>
-        <w:t>spont_al</w:t>
-      </w:r>
-      <w:proofErr w:type="spellEnd"/>
-      <w:r>
-        <w:t>/text</w:t>
-      </w:r>
-    </w:p>
-    <w:p/>
-    <w:p>
-      <w:r>
-        <w:t>Stage 2: Finetuning of Whisper (in</w:t>
-      </w:r>
-      <w:r>
-        <w:t xml:space="preserve"> </w:t>
-      </w:r>
-      <w:proofErr w:type="spellStart"/>
-      <w:r>
-        <w:t>whisper_small_train.yaml</w:t>
-      </w:r>
-      <w:proofErr w:type="spellEnd"/>
-      <w:r>
-        <w:t xml:space="preserve">) </w:t>
-      </w:r>
-    </w:p>
-    <w:p>
-      <w:r>
-        <w:t xml:space="preserve">Training data: </w:t>
-      </w:r>
-    </w:p>
-    <w:p>
-      <w:r>
-        <w:t>/</w:t>
-      </w:r>
-      <w:proofErr w:type="spellStart"/>
-      <w:r>
-        <w:t>egs</w:t>
-      </w:r>
-      <w:proofErr w:type="spellEnd"/>
-      <w:r>
-        <w:t>/OGI/</w:t>
-      </w:r>
-      <w:r>
-        <w:t>data/train/</w:t>
-      </w:r>
-      <w:proofErr w:type="spellStart"/>
-      <w:r>
-        <w:t>wav.scp</w:t>
-      </w:r>
-      <w:proofErr w:type="spellEnd"/>
-    </w:p>
-    <w:p>
-      <w:r>
-        <w:t>/</w:t>
-      </w:r>
-      <w:proofErr w:type="spellStart"/>
-      <w:r>
-        <w:t>egs</w:t>
-      </w:r>
-      <w:proofErr w:type="spellEnd"/>
-      <w:r>
-        <w:t>/OGI/data/</w:t>
-      </w:r>
-      <w:r>
-        <w:t>train</w:t>
-      </w:r>
-      <w:r>
-        <w:t>/text</w:t>
-      </w:r>
-    </w:p>
-    <w:p/>
-    <w:p>
-      <w:r>
         <w:t xml:space="preserve">Validation data: </w:t>
       </w:r>
     </w:p>
     <w:p>
       <w:r>
-        <w:t>/</w:t>
-      </w:r>
-      <w:proofErr w:type="spellStart"/>
-      <w:r>
-        <w:t>egs</w:t>
-      </w:r>
-      <w:proofErr w:type="spellEnd"/>
-      <w:r>
-        <w:t>/OGI/</w:t>
+        <w:t>/egs/OGI/</w:t>
       </w:r>
       <w:r>
         <w:t>data/</w:t>
@@ -683,25 +1196,12 @@
         <w:t>dev</w:t>
       </w:r>
       <w:r>
-        <w:t>/</w:t>
-      </w:r>
-      <w:proofErr w:type="spellStart"/>
-      <w:r>
-        <w:t>wav.scp</w:t>
-      </w:r>
-      <w:proofErr w:type="spellEnd"/>
-    </w:p>
-    <w:p>
-      <w:r>
-        <w:t>/</w:t>
-      </w:r>
-      <w:proofErr w:type="spellStart"/>
-      <w:r>
-        <w:t>egs</w:t>
-      </w:r>
-      <w:proofErr w:type="spellEnd"/>
-      <w:r>
-        <w:t>/OGI/data/</w:t>
+        <w:t>/wav.scp</w:t>
+      </w:r>
+    </w:p>
+    <w:p>
+      <w:r>
+        <w:t>/egs/OGI/data/</w:t>
       </w:r>
       <w:r>
         <w:t>dev</w:t>
@@ -714,74 +1214,1686 @@
     <w:p/>
     <w:p>
       <w:r>
-        <w:t xml:space="preserve">tasks, both OGI and </w:t>
-      </w:r>
-      <w:proofErr w:type="spellStart"/>
-      <w:r>
-        <w:t>MyST</w:t>
-      </w:r>
-      <w:proofErr w:type="spellEnd"/>
-      <w:r>
+        <w:t xml:space="preserve">tasks, both OGI and MyST: </w:t>
+      </w:r>
+    </w:p>
+    <w:p>
+      <w:r>
+        <w:t xml:space="preserve">1. stage 1: evaluation of baseline whisper model </w:t>
+      </w:r>
+    </w:p>
+    <w:p>
+      <w:r>
+        <w:t xml:space="preserve">2. run stage 2 and 3: full-finetuning without data augmentation </w:t>
+      </w:r>
+    </w:p>
+    <w:p>
+      <w:r>
+        <w:t xml:space="preserve">3. run stage 2 and 3: full-finetuning with VTLP </w:t>
+      </w:r>
+    </w:p>
+    <w:p>
+      <w:r>
+        <w:t xml:space="preserve">4. run stage 2 and 3: full-finetuning with SP </w:t>
+      </w:r>
+    </w:p>
+    <w:p>
+      <w:r>
+        <w:t xml:space="preserve">5. run stage 2 and 3: full-finetuning with PP </w:t>
+      </w:r>
+    </w:p>
+    <w:p>
+      <w:r>
+        <w:t>6. run stage 2 and 3: full-finetuning with SA</w:t>
+      </w:r>
+    </w:p>
+    <w:p/>
+    <w:p>
+      <w:r>
+        <w:t xml:space="preserve">try combinations: </w:t>
+      </w:r>
+    </w:p>
+    <w:p>
+      <w:r>
+        <w:t>1. SA + PP</w:t>
+      </w:r>
+    </w:p>
+    <w:p>
+      <w:r>
+        <w:t xml:space="preserve">2. SA + SP </w:t>
+      </w:r>
+    </w:p>
+    <w:p>
+      <w:r>
+        <w:t>3. SA + VTLP</w:t>
+      </w:r>
+    </w:p>
+    <w:p/>
+    <w:p>
+      <w:r>
+        <w:lastRenderedPageBreak/>
+        <w:t xml:space="preserve">try PIF with VLTP and PP. </w:t>
+      </w:r>
+    </w:p>
+    <w:p>
+      <w:r>
+        <w:br w:type="page"/>
+      </w:r>
+    </w:p>
+    <w:p>
+      <w:pPr>
+        <w:rPr>
+          <w:b/>
+          <w:bCs/>
+          <w:u w:val="single"/>
+        </w:rPr>
+      </w:pPr>
+      <w:r>
+        <w:rPr>
+          <w:b/>
+          <w:bCs/>
+          <w:highlight w:val="cyan"/>
+          <w:u w:val="single"/>
+        </w:rPr>
+        <w:lastRenderedPageBreak/>
+        <w:t>Testing</w:t>
+      </w:r>
+      <w:r>
+        <w:rPr>
+          <w:b/>
+          <w:bCs/>
+          <w:highlight w:val="cyan"/>
+          <w:u w:val="single"/>
+        </w:rPr>
+        <w:t xml:space="preserve"> OGI </w:t>
+      </w:r>
+      <w:r>
+        <w:rPr>
+          <w:b/>
+          <w:bCs/>
+          <w:highlight w:val="cyan"/>
+          <w:u w:val="single"/>
+        </w:rPr>
+        <w:t>corpus code</w:t>
+      </w:r>
+    </w:p>
+    <w:p>
+      <w:pPr>
+        <w:rPr>
+          <w:b/>
+          <w:bCs/>
+        </w:rPr>
+      </w:pPr>
+      <w:r>
+        <w:rPr>
+          <w:b/>
+          <w:bCs/>
+        </w:rPr>
+        <w:t>Current Issue</w:t>
+      </w:r>
+      <w:r>
+        <w:rPr>
+          <w:b/>
+          <w:bCs/>
+        </w:rPr>
+        <w:t xml:space="preserve">s for Stage 1: </w:t>
+      </w:r>
+    </w:p>
+    <w:p>
+      <w:pPr>
+        <w:rPr>
+          <w:b/>
+          <w:bCs/>
+        </w:rPr>
+      </w:pPr>
+      <w:r>
+        <w:rPr>
+          <w:b/>
+          <w:bCs/>
+        </w:rPr>
+        <w:drawing>
+          <wp:inline distT="0" distB="0" distL="0" distR="0" wp14:anchorId="6C174529" wp14:editId="5E7D9E7D">
+            <wp:extent cx="5731510" cy="2278380"/>
+            <wp:effectExtent l="0" t="0" r="2540" b="7620"/>
+            <wp:docPr id="1775533451" name="Picture 1"/>
+            <wp:cNvGraphicFramePr>
+              <a:graphicFrameLocks xmlns:a="http://schemas.openxmlformats.org/drawingml/2006/main" noChangeAspect="1"/>
+            </wp:cNvGraphicFramePr>
+            <a:graphic xmlns:a="http://schemas.openxmlformats.org/drawingml/2006/main">
+              <a:graphicData uri="http://schemas.openxmlformats.org/drawingml/2006/picture">
+                <pic:pic xmlns:pic="http://schemas.openxmlformats.org/drawingml/2006/picture">
+                  <pic:nvPicPr>
+                    <pic:cNvPr id="1775533451" name=""/>
+                    <pic:cNvPicPr/>
+                  </pic:nvPicPr>
+                  <pic:blipFill>
+                    <a:blip r:embed="rId19"/>
+                    <a:stretch>
+                      <a:fillRect/>
+                    </a:stretch>
+                  </pic:blipFill>
+                  <pic:spPr>
+                    <a:xfrm>
+                      <a:off x="0" y="0"/>
+                      <a:ext cx="5731510" cy="2278380"/>
+                    </a:xfrm>
+                    <a:prstGeom prst="rect">
+                      <a:avLst/>
+                    </a:prstGeom>
+                  </pic:spPr>
+                </pic:pic>
+              </a:graphicData>
+            </a:graphic>
+          </wp:inline>
+        </w:drawing>
+      </w:r>
+    </w:p>
+    <w:p>
+      <w:r>
+        <w:t>Sclite incompatibility but WER is recorded in decode.log file.</w:t>
+      </w:r>
+    </w:p>
+    <w:p>
+      <w:r>
+        <w:drawing>
+          <wp:inline distT="0" distB="0" distL="0" distR="0" wp14:anchorId="7006BEFD" wp14:editId="34896189">
+            <wp:extent cx="5731510" cy="4396105"/>
+            <wp:effectExtent l="0" t="0" r="2540" b="4445"/>
+            <wp:docPr id="667951206" name="Picture 1"/>
+            <wp:cNvGraphicFramePr>
+              <a:graphicFrameLocks xmlns:a="http://schemas.openxmlformats.org/drawingml/2006/main" noChangeAspect="1"/>
+            </wp:cNvGraphicFramePr>
+            <a:graphic xmlns:a="http://schemas.openxmlformats.org/drawingml/2006/main">
+              <a:graphicData uri="http://schemas.openxmlformats.org/drawingml/2006/picture">
+                <pic:pic xmlns:pic="http://schemas.openxmlformats.org/drawingml/2006/picture">
+                  <pic:nvPicPr>
+                    <pic:cNvPr id="667951206" name=""/>
+                    <pic:cNvPicPr/>
+                  </pic:nvPicPr>
+                  <pic:blipFill>
+                    <a:blip r:embed="rId20"/>
+                    <a:stretch>
+                      <a:fillRect/>
+                    </a:stretch>
+                  </pic:blipFill>
+                  <pic:spPr>
+                    <a:xfrm>
+                      <a:off x="0" y="0"/>
+                      <a:ext cx="5731510" cy="4396105"/>
+                    </a:xfrm>
+                    <a:prstGeom prst="rect">
+                      <a:avLst/>
+                    </a:prstGeom>
+                  </pic:spPr>
+                </pic:pic>
+              </a:graphicData>
+            </a:graphic>
+          </wp:inline>
+        </w:drawing>
+      </w:r>
+    </w:p>
+    <w:p/>
+    <w:p/>
+    <w:p/>
+    <w:p>
+      <w:pPr>
+        <w:rPr>
+          <w:b/>
+          <w:bCs/>
+        </w:rPr>
+      </w:pPr>
+      <w:r>
+        <w:rPr>
+          <w:b/>
+          <w:bCs/>
+        </w:rPr>
+        <w:lastRenderedPageBreak/>
+        <w:t xml:space="preserve">Issues for Stage </w:t>
+      </w:r>
+      <w:r>
+        <w:rPr>
+          <w:b/>
+          <w:bCs/>
+        </w:rPr>
+        <w:t>2</w:t>
+      </w:r>
+      <w:r>
+        <w:rPr>
+          <w:b/>
+          <w:bCs/>
+        </w:rPr>
+        <w:t xml:space="preserve"> (No DA, No PEFT)</w:t>
+      </w:r>
+      <w:r>
+        <w:rPr>
+          <w:b/>
+          <w:bCs/>
+        </w:rPr>
         <w:t xml:space="preserve">: </w:t>
       </w:r>
     </w:p>
     <w:p>
-      <w:r>
-        <w:t xml:space="preserve">1. stage 1: evaluation of baseline whisper model </w:t>
-      </w:r>
-    </w:p>
-    <w:p>
-      <w:r>
-        <w:t xml:space="preserve">2. run stage 2 and 3: full-finetuning without data augmentation </w:t>
-      </w:r>
-    </w:p>
-    <w:p>
-      <w:r>
-        <w:t xml:space="preserve">3. run stage 2 and 3: full-finetuning with VTLP </w:t>
-      </w:r>
-    </w:p>
-    <w:p>
-      <w:r>
-        <w:t xml:space="preserve">4. run stage 2 and 3: full-finetuning with SP </w:t>
-      </w:r>
-    </w:p>
-    <w:p>
-      <w:r>
-        <w:t xml:space="preserve">5. run stage 2 and 3: full-finetuning with PP </w:t>
-      </w:r>
-    </w:p>
-    <w:p>
-      <w:r>
-        <w:t>6. run stage 2 and 3: full-finetuning with SA</w:t>
+      <w:pPr>
+        <w:rPr>
+          <w:i/>
+          <w:iCs/>
+          <w:u w:val="single"/>
+        </w:rPr>
+      </w:pPr>
+      <w:r>
+        <w:rPr>
+          <w:i/>
+          <w:iCs/>
+          <w:u w:val="single"/>
+        </w:rPr>
+        <w:t xml:space="preserve">For debugging: </w:t>
+      </w:r>
+      <w:r>
+        <w:rPr>
+          <w:i/>
+          <w:iCs/>
+          <w:u w:val="single"/>
+        </w:rPr>
+        <w:t>./run_whisper.sh 2&gt;&amp;1 | tee logfile.txt</w:t>
+      </w:r>
+      <w:r>
+        <w:rPr>
+          <w:i/>
+          <w:iCs/>
+          <w:u w:val="single"/>
+        </w:rPr>
+        <w:t xml:space="preserve"> (this prints output in terminal and saves in logfile.txt) </w:t>
+      </w:r>
+    </w:p>
+    <w:p>
+      <w:r>
+        <w:t>To navigate to end of the file: press G</w:t>
       </w:r>
     </w:p>
     <w:p/>
     <w:p>
-      <w:r>
-        <w:t xml:space="preserve">try combinations: </w:t>
-      </w:r>
-    </w:p>
-    <w:p>
-      <w:r>
-        <w:t>1. SA + PP</w:t>
-      </w:r>
-    </w:p>
-    <w:p>
-      <w:r>
-        <w:t xml:space="preserve">2. SA + SP </w:t>
-      </w:r>
-    </w:p>
-    <w:p>
-      <w:r>
-        <w:t>3. SA + VTLP</w:t>
+      <w:pPr>
+        <w:rPr>
+          <w:b/>
+          <w:bCs/>
+        </w:rPr>
+      </w:pPr>
+      <w:r>
+        <w:rPr>
+          <w:b/>
+          <w:bCs/>
+        </w:rPr>
+        <w:t xml:space="preserve">Issue 1: </w:t>
+      </w:r>
+    </w:p>
+    <w:p>
+      <w:r>
+        <w:t>[rank0]: ValueError: FP16 Mixed precision training with AMP or APEX (`--fp16`) and FP16 half precision evaluation (`--fp16_full_eval`) can only be used on CUDA or NPU devices.</w:t>
+      </w:r>
+    </w:p>
+    <w:p>
+      <w:r>
+        <w:t>W0409 23:25:53.419351 3354519 site-packages/torch/distributed/elastic/multiprocessing/api.py:897] Sending process 3354522 closing signal SIGTERM</w:t>
+      </w:r>
+    </w:p>
+    <w:p>
+      <w:r>
+        <w:t>E0409 23:25:53.427443 3354519 site-packages/torch/distributed/elastic/multiprocessing/api.py:869] failed (exitcode: 1) local_rank: 0 (pid: 3354521) of binary: /home/klp65/.conda/envs/spapl_kidsasr/bin/python</w:t>
       </w:r>
     </w:p>
     <w:p/>
     <w:p>
       <w:r>
-        <w:t xml:space="preserve">try PIF with VLTP and PP. </w:t>
-      </w:r>
-    </w:p>
+        <w:t>Solution: set fp16 to False in yaml config file.</w:t>
+      </w:r>
+    </w:p>
+    <w:p/>
+    <w:p>
+      <w:pPr>
+        <w:rPr>
+          <w:b/>
+          <w:bCs/>
+        </w:rPr>
+      </w:pPr>
+      <w:r>
+        <w:rPr>
+          <w:b/>
+          <w:bCs/>
+        </w:rPr>
+        <w:t xml:space="preserve">Issue 2: </w:t>
+      </w:r>
+    </w:p>
+    <w:p>
+      <w:pPr>
+        <w:rPr>
+          <w:b/>
+          <w:bCs/>
+        </w:rPr>
+      </w:pPr>
+      <w:r>
+        <w:rPr>
+          <w:b/>
+          <w:bCs/>
+        </w:rPr>
+        <w:drawing>
+          <wp:inline distT="0" distB="0" distL="0" distR="0" wp14:anchorId="5CBA68AA" wp14:editId="4F0BB8C0">
+            <wp:extent cx="5731510" cy="1713230"/>
+            <wp:effectExtent l="0" t="0" r="2540" b="1270"/>
+            <wp:docPr id="1871476144" name="Picture 1"/>
+            <wp:cNvGraphicFramePr>
+              <a:graphicFrameLocks xmlns:a="http://schemas.openxmlformats.org/drawingml/2006/main" noChangeAspect="1"/>
+            </wp:cNvGraphicFramePr>
+            <a:graphic xmlns:a="http://schemas.openxmlformats.org/drawingml/2006/main">
+              <a:graphicData uri="http://schemas.openxmlformats.org/drawingml/2006/picture">
+                <pic:pic xmlns:pic="http://schemas.openxmlformats.org/drawingml/2006/picture">
+                  <pic:nvPicPr>
+                    <pic:cNvPr id="1871476144" name=""/>
+                    <pic:cNvPicPr/>
+                  </pic:nvPicPr>
+                  <pic:blipFill>
+                    <a:blip r:embed="rId21"/>
+                    <a:stretch>
+                      <a:fillRect/>
+                    </a:stretch>
+                  </pic:blipFill>
+                  <pic:spPr>
+                    <a:xfrm>
+                      <a:off x="0" y="0"/>
+                      <a:ext cx="5731510" cy="1713230"/>
+                    </a:xfrm>
+                    <a:prstGeom prst="rect">
+                      <a:avLst/>
+                    </a:prstGeom>
+                  </pic:spPr>
+                </pic:pic>
+              </a:graphicData>
+            </a:graphic>
+          </wp:inline>
+        </w:drawing>
+      </w:r>
+    </w:p>
+    <w:p>
+      <w:r>
+        <w:t xml:space="preserve">Remove </w:t>
+      </w:r>
+      <w:r>
+        <w:t>line 71 in run_whisper.sh since only 1 GPU</w:t>
+      </w:r>
+      <w:r>
+        <w:t xml:space="preserve">, run .py directly </w:t>
+      </w:r>
+    </w:p>
+    <w:p>
+      <w:r>
+        <w:drawing>
+          <wp:inline distT="0" distB="0" distL="0" distR="0" wp14:anchorId="5EDB3E22" wp14:editId="460F540D">
+            <wp:extent cx="5731510" cy="1195070"/>
+            <wp:effectExtent l="0" t="0" r="2540" b="5080"/>
+            <wp:docPr id="157316114" name="Picture 1"/>
+            <wp:cNvGraphicFramePr>
+              <a:graphicFrameLocks xmlns:a="http://schemas.openxmlformats.org/drawingml/2006/main" noChangeAspect="1"/>
+            </wp:cNvGraphicFramePr>
+            <a:graphic xmlns:a="http://schemas.openxmlformats.org/drawingml/2006/main">
+              <a:graphicData uri="http://schemas.openxmlformats.org/drawingml/2006/picture">
+                <pic:pic xmlns:pic="http://schemas.openxmlformats.org/drawingml/2006/picture">
+                  <pic:nvPicPr>
+                    <pic:cNvPr id="157316114" name=""/>
+                    <pic:cNvPicPr/>
+                  </pic:nvPicPr>
+                  <pic:blipFill>
+                    <a:blip r:embed="rId22"/>
+                    <a:stretch>
+                      <a:fillRect/>
+                    </a:stretch>
+                  </pic:blipFill>
+                  <pic:spPr>
+                    <a:xfrm>
+                      <a:off x="0" y="0"/>
+                      <a:ext cx="5731510" cy="1195070"/>
+                    </a:xfrm>
+                    <a:prstGeom prst="rect">
+                      <a:avLst/>
+                    </a:prstGeom>
+                  </pic:spPr>
+                </pic:pic>
+              </a:graphicData>
+            </a:graphic>
+          </wp:inline>
+        </w:drawing>
+      </w:r>
+    </w:p>
+    <w:p/>
+    <w:p>
+      <w:pPr>
+        <w:rPr>
+          <w:u w:val="single"/>
+        </w:rPr>
+      </w:pPr>
+      <w:r>
+        <w:rPr>
+          <w:u w:val="single"/>
+        </w:rPr>
+        <w:lastRenderedPageBreak/>
+        <w:t>Trying to A</w:t>
+      </w:r>
+      <w:r>
+        <w:rPr>
+          <w:u w:val="single"/>
+        </w:rPr>
+        <w:t xml:space="preserve">dapt Code for Distributed Training (Multiple GPUs) </w:t>
+      </w:r>
+    </w:p>
+    <w:p>
+      <w:pPr>
+        <w:rPr>
+          <w:color w:val="FF0000"/>
+        </w:rPr>
+      </w:pPr>
+      <w:r>
+        <w:rPr>
+          <w:color w:val="FF0000"/>
+        </w:rPr>
+        <w:drawing>
+          <wp:inline distT="0" distB="0" distL="0" distR="0" wp14:anchorId="1CA99871" wp14:editId="3149F98C">
+            <wp:extent cx="5731510" cy="2116455"/>
+            <wp:effectExtent l="0" t="0" r="2540" b="0"/>
+            <wp:docPr id="1381077065" name="Picture 1"/>
+            <wp:cNvGraphicFramePr>
+              <a:graphicFrameLocks xmlns:a="http://schemas.openxmlformats.org/drawingml/2006/main" noChangeAspect="1"/>
+            </wp:cNvGraphicFramePr>
+            <a:graphic xmlns:a="http://schemas.openxmlformats.org/drawingml/2006/main">
+              <a:graphicData uri="http://schemas.openxmlformats.org/drawingml/2006/picture">
+                <pic:pic xmlns:pic="http://schemas.openxmlformats.org/drawingml/2006/picture">
+                  <pic:nvPicPr>
+                    <pic:cNvPr id="1381077065" name=""/>
+                    <pic:cNvPicPr/>
+                  </pic:nvPicPr>
+                  <pic:blipFill>
+                    <a:blip r:embed="rId23"/>
+                    <a:stretch>
+                      <a:fillRect/>
+                    </a:stretch>
+                  </pic:blipFill>
+                  <pic:spPr>
+                    <a:xfrm>
+                      <a:off x="0" y="0"/>
+                      <a:ext cx="5731510" cy="2116455"/>
+                    </a:xfrm>
+                    <a:prstGeom prst="rect">
+                      <a:avLst/>
+                    </a:prstGeom>
+                  </pic:spPr>
+                </pic:pic>
+              </a:graphicData>
+            </a:graphic>
+          </wp:inline>
+        </w:drawing>
+      </w:r>
+    </w:p>
+    <w:p>
+      <w:r>
+        <w:drawing>
+          <wp:inline distT="0" distB="0" distL="0" distR="0" wp14:anchorId="7DF7492C" wp14:editId="12BF0A9C">
+            <wp:extent cx="5731510" cy="2605405"/>
+            <wp:effectExtent l="0" t="0" r="2540" b="4445"/>
+            <wp:docPr id="439075413" name="Picture 1"/>
+            <wp:cNvGraphicFramePr>
+              <a:graphicFrameLocks xmlns:a="http://schemas.openxmlformats.org/drawingml/2006/main" noChangeAspect="1"/>
+            </wp:cNvGraphicFramePr>
+            <a:graphic xmlns:a="http://schemas.openxmlformats.org/drawingml/2006/main">
+              <a:graphicData uri="http://schemas.openxmlformats.org/drawingml/2006/picture">
+                <pic:pic xmlns:pic="http://schemas.openxmlformats.org/drawingml/2006/picture">
+                  <pic:nvPicPr>
+                    <pic:cNvPr id="439075413" name=""/>
+                    <pic:cNvPicPr/>
+                  </pic:nvPicPr>
+                  <pic:blipFill>
+                    <a:blip r:embed="rId24"/>
+                    <a:stretch>
+                      <a:fillRect/>
+                    </a:stretch>
+                  </pic:blipFill>
+                  <pic:spPr>
+                    <a:xfrm>
+                      <a:off x="0" y="0"/>
+                      <a:ext cx="5731510" cy="2605405"/>
+                    </a:xfrm>
+                    <a:prstGeom prst="rect">
+                      <a:avLst/>
+                    </a:prstGeom>
+                  </pic:spPr>
+                </pic:pic>
+              </a:graphicData>
+            </a:graphic>
+          </wp:inline>
+        </w:drawing>
+      </w:r>
+    </w:p>
+    <w:p>
+      <w:r>
+        <w:t>torchrun --rdzv-endpoint=localhost:21227 \</w:t>
+      </w:r>
+    </w:p>
+    <w:p>
+      <w:pPr>
+        <w:ind w:firstLine="216"/>
+      </w:pPr>
+      <w:r>
+        <w:t>--nproc_per_node $(nvidia-smi -L | wc -l) $rootdir/src/bin/train_asr.py $train_config</w:t>
+      </w:r>
+    </w:p>
+    <w:p>
+      <w:r>
+        <w:t>But this causes</w:t>
+      </w:r>
+      <w:r>
+        <w:t xml:space="preserve"> out-of-memory error: </w:t>
+      </w:r>
+    </w:p>
+    <w:p>
+      <w:r>
+        <w:drawing>
+          <wp:inline distT="0" distB="0" distL="0" distR="0" wp14:anchorId="7C483803" wp14:editId="7C064236">
+            <wp:extent cx="5731510" cy="2450465"/>
+            <wp:effectExtent l="0" t="0" r="2540" b="6985"/>
+            <wp:docPr id="1786302550" name="Picture 1"/>
+            <wp:cNvGraphicFramePr>
+              <a:graphicFrameLocks xmlns:a="http://schemas.openxmlformats.org/drawingml/2006/main" noChangeAspect="1"/>
+            </wp:cNvGraphicFramePr>
+            <a:graphic xmlns:a="http://schemas.openxmlformats.org/drawingml/2006/main">
+              <a:graphicData uri="http://schemas.openxmlformats.org/drawingml/2006/picture">
+                <pic:pic xmlns:pic="http://schemas.openxmlformats.org/drawingml/2006/picture">
+                  <pic:nvPicPr>
+                    <pic:cNvPr id="1786302550" name=""/>
+                    <pic:cNvPicPr/>
+                  </pic:nvPicPr>
+                  <pic:blipFill>
+                    <a:blip r:embed="rId25"/>
+                    <a:stretch>
+                      <a:fillRect/>
+                    </a:stretch>
+                  </pic:blipFill>
+                  <pic:spPr>
+                    <a:xfrm>
+                      <a:off x="0" y="0"/>
+                      <a:ext cx="5731510" cy="2450465"/>
+                    </a:xfrm>
+                    <a:prstGeom prst="rect">
+                      <a:avLst/>
+                    </a:prstGeom>
+                  </pic:spPr>
+                </pic:pic>
+              </a:graphicData>
+            </a:graphic>
+          </wp:inline>
+        </w:drawing>
+      </w:r>
+    </w:p>
+    <w:p>
+      <w:pPr>
+        <w:rPr>
+          <w:b/>
+          <w:bCs/>
+        </w:rPr>
+      </w:pPr>
+      <w:r>
+        <w:rPr>
+          <w:b/>
+          <w:bCs/>
+        </w:rPr>
+        <w:lastRenderedPageBreak/>
+        <w:t xml:space="preserve">Issue 3: </w:t>
+      </w:r>
+    </w:p>
+    <w:p>
+      <w:r>
+        <w:t>AttributeError: 'WhisperForConditionalGeneration' object has no attribute '_set_gradient_checkpointing'</w:t>
+      </w:r>
+    </w:p>
+    <w:p>
+      <w:r>
+        <w:drawing>
+          <wp:inline distT="0" distB="0" distL="0" distR="0" wp14:anchorId="3B6B15A6" wp14:editId="162A6483">
+            <wp:extent cx="5646909" cy="4991533"/>
+            <wp:effectExtent l="0" t="0" r="0" b="0"/>
+            <wp:docPr id="658735667" name="Picture 1"/>
+            <wp:cNvGraphicFramePr>
+              <a:graphicFrameLocks xmlns:a="http://schemas.openxmlformats.org/drawingml/2006/main" noChangeAspect="1"/>
+            </wp:cNvGraphicFramePr>
+            <a:graphic xmlns:a="http://schemas.openxmlformats.org/drawingml/2006/main">
+              <a:graphicData uri="http://schemas.openxmlformats.org/drawingml/2006/picture">
+                <pic:pic xmlns:pic="http://schemas.openxmlformats.org/drawingml/2006/picture">
+                  <pic:nvPicPr>
+                    <pic:cNvPr id="658735667" name=""/>
+                    <pic:cNvPicPr/>
+                  </pic:nvPicPr>
+                  <pic:blipFill>
+                    <a:blip r:embed="rId26"/>
+                    <a:stretch>
+                      <a:fillRect/>
+                    </a:stretch>
+                  </pic:blipFill>
+                  <pic:spPr>
+                    <a:xfrm>
+                      <a:off x="0" y="0"/>
+                      <a:ext cx="5646909" cy="4991533"/>
+                    </a:xfrm>
+                    <a:prstGeom prst="rect">
+                      <a:avLst/>
+                    </a:prstGeom>
+                  </pic:spPr>
+                </pic:pic>
+              </a:graphicData>
+            </a:graphic>
+          </wp:inline>
+        </w:drawing>
+      </w:r>
+    </w:p>
+    <w:p>
+      <w:r>
+        <w:t xml:space="preserve">Gradient checkpointing changed to False </w:t>
+      </w:r>
+    </w:p>
+    <w:p>
+      <w:r>
+        <w:drawing>
+          <wp:inline distT="0" distB="0" distL="0" distR="0" wp14:anchorId="7523B96C" wp14:editId="1706B7A3">
+            <wp:extent cx="5353050" cy="2076931"/>
+            <wp:effectExtent l="0" t="0" r="0" b="0"/>
+            <wp:docPr id="1115411909" name="Picture 1"/>
+            <wp:cNvGraphicFramePr>
+              <a:graphicFrameLocks xmlns:a="http://schemas.openxmlformats.org/drawingml/2006/main" noChangeAspect="1"/>
+            </wp:cNvGraphicFramePr>
+            <a:graphic xmlns:a="http://schemas.openxmlformats.org/drawingml/2006/main">
+              <a:graphicData uri="http://schemas.openxmlformats.org/drawingml/2006/picture">
+                <pic:pic xmlns:pic="http://schemas.openxmlformats.org/drawingml/2006/picture">
+                  <pic:nvPicPr>
+                    <pic:cNvPr id="1115411909" name=""/>
+                    <pic:cNvPicPr/>
+                  </pic:nvPicPr>
+                  <pic:blipFill>
+                    <a:blip r:embed="rId27"/>
+                    <a:stretch>
+                      <a:fillRect/>
+                    </a:stretch>
+                  </pic:blipFill>
+                  <pic:spPr>
+                    <a:xfrm>
+                      <a:off x="0" y="0"/>
+                      <a:ext cx="5358752" cy="2079144"/>
+                    </a:xfrm>
+                    <a:prstGeom prst="rect">
+                      <a:avLst/>
+                    </a:prstGeom>
+                  </pic:spPr>
+                </pic:pic>
+              </a:graphicData>
+            </a:graphic>
+          </wp:inline>
+        </w:drawing>
+      </w:r>
+    </w:p>
+    <w:p>
+      <w:r>
+        <w:t xml:space="preserve">Training Success! </w:t>
+      </w:r>
+    </w:p>
+    <w:p>
+      <w:pPr>
+        <w:rPr>
+          <w:b/>
+          <w:bCs/>
+        </w:rPr>
+      </w:pPr>
+      <w:r>
+        <w:rPr>
+          <w:b/>
+          <w:bCs/>
+        </w:rPr>
+        <w:lastRenderedPageBreak/>
+        <w:t xml:space="preserve">Testing </w:t>
+      </w:r>
+      <w:r>
+        <w:rPr>
+          <w:b/>
+          <w:bCs/>
+        </w:rPr>
+        <w:t>Stage 2 (</w:t>
+      </w:r>
+      <w:r>
+        <w:rPr>
+          <w:b/>
+          <w:bCs/>
+        </w:rPr>
+        <w:t xml:space="preserve">All </w:t>
+      </w:r>
+      <w:r>
+        <w:rPr>
+          <w:b/>
+          <w:bCs/>
+        </w:rPr>
+        <w:t>DA</w:t>
+      </w:r>
+      <w:r>
+        <w:rPr>
+          <w:b/>
+          <w:bCs/>
+        </w:rPr>
+        <w:t xml:space="preserve"> – not PIF</w:t>
+      </w:r>
+      <w:r>
+        <w:rPr>
+          <w:b/>
+          <w:bCs/>
+        </w:rPr>
+        <w:t>,</w:t>
+      </w:r>
+      <w:r>
+        <w:rPr>
+          <w:b/>
+          <w:bCs/>
+        </w:rPr>
+        <w:t xml:space="preserve"> No PEFT): </w:t>
+      </w:r>
+    </w:p>
+    <w:p>
+      <w:r>
+        <w:t xml:space="preserve">Works! </w:t>
+      </w:r>
+    </w:p>
+    <w:p>
+      <w:pPr>
+        <w:rPr>
+          <w:b/>
+          <w:bCs/>
+        </w:rPr>
+      </w:pPr>
+      <w:r>
+        <w:rPr>
+          <w:b/>
+          <w:bCs/>
+        </w:rPr>
+        <w:drawing>
+          <wp:inline distT="0" distB="0" distL="0" distR="0" wp14:anchorId="00194CFE" wp14:editId="46293A53">
+            <wp:extent cx="4083685" cy="2359452"/>
+            <wp:effectExtent l="0" t="0" r="0" b="3175"/>
+            <wp:docPr id="1388157581" name="Picture 1"/>
+            <wp:cNvGraphicFramePr>
+              <a:graphicFrameLocks xmlns:a="http://schemas.openxmlformats.org/drawingml/2006/main" noChangeAspect="1"/>
+            </wp:cNvGraphicFramePr>
+            <a:graphic xmlns:a="http://schemas.openxmlformats.org/drawingml/2006/main">
+              <a:graphicData uri="http://schemas.openxmlformats.org/drawingml/2006/picture">
+                <pic:pic xmlns:pic="http://schemas.openxmlformats.org/drawingml/2006/picture">
+                  <pic:nvPicPr>
+                    <pic:cNvPr id="1388157581" name=""/>
+                    <pic:cNvPicPr/>
+                  </pic:nvPicPr>
+                  <pic:blipFill>
+                    <a:blip r:embed="rId28"/>
+                    <a:stretch>
+                      <a:fillRect/>
+                    </a:stretch>
+                  </pic:blipFill>
+                  <pic:spPr>
+                    <a:xfrm>
+                      <a:off x="0" y="0"/>
+                      <a:ext cx="4086815" cy="2361260"/>
+                    </a:xfrm>
+                    <a:prstGeom prst="rect">
+                      <a:avLst/>
+                    </a:prstGeom>
+                  </pic:spPr>
+                </pic:pic>
+              </a:graphicData>
+            </a:graphic>
+          </wp:inline>
+        </w:drawing>
+      </w:r>
+    </w:p>
+    <w:p>
+      <w:pPr>
+        <w:rPr>
+          <w:b/>
+          <w:bCs/>
+        </w:rPr>
+      </w:pPr>
+    </w:p>
+    <w:p>
+      <w:pPr>
+        <w:rPr>
+          <w:b/>
+          <w:bCs/>
+        </w:rPr>
+      </w:pPr>
+      <w:r>
+        <w:rPr>
+          <w:b/>
+          <w:bCs/>
+        </w:rPr>
+        <w:t xml:space="preserve">Testing Stage 2 (All DA – </w:t>
+      </w:r>
+      <w:r>
+        <w:rPr>
+          <w:b/>
+          <w:bCs/>
+        </w:rPr>
+        <w:t>PIF + PP</w:t>
+      </w:r>
+      <w:r>
+        <w:rPr>
+          <w:b/>
+          <w:bCs/>
+        </w:rPr>
+        <w:t xml:space="preserve">, No PEFT): </w:t>
+      </w:r>
+    </w:p>
+    <w:p>
+      <w:pPr>
+        <w:rPr>
+          <w:color w:val="FF0000"/>
+        </w:rPr>
+      </w:pPr>
+      <w:r>
+        <w:rPr>
+          <w:color w:val="FF0000"/>
+        </w:rPr>
+        <w:t xml:space="preserve">Error. </w:t>
+      </w:r>
+      <w:r>
+        <w:rPr>
+          <w:color w:val="FF0000"/>
+        </w:rPr>
+        <w:t xml:space="preserve">May not want to explore this. </w:t>
+      </w:r>
+    </w:p>
+    <w:p>
+      <w:pPr>
+        <w:rPr>
+          <w:b/>
+          <w:bCs/>
+        </w:rPr>
+      </w:pPr>
+      <w:r>
+        <w:rPr>
+          <w:b/>
+          <w:bCs/>
+        </w:rPr>
+        <w:drawing>
+          <wp:inline distT="0" distB="0" distL="0" distR="0" wp14:anchorId="5D8F5600" wp14:editId="6544E3E8">
+            <wp:extent cx="3925562" cy="3933825"/>
+            <wp:effectExtent l="0" t="0" r="0" b="0"/>
+            <wp:docPr id="195824299" name="Picture 1"/>
+            <wp:cNvGraphicFramePr>
+              <a:graphicFrameLocks xmlns:a="http://schemas.openxmlformats.org/drawingml/2006/main" noChangeAspect="1"/>
+            </wp:cNvGraphicFramePr>
+            <a:graphic xmlns:a="http://schemas.openxmlformats.org/drawingml/2006/main">
+              <a:graphicData uri="http://schemas.openxmlformats.org/drawingml/2006/picture">
+                <pic:pic xmlns:pic="http://schemas.openxmlformats.org/drawingml/2006/picture">
+                  <pic:nvPicPr>
+                    <pic:cNvPr id="195824299" name=""/>
+                    <pic:cNvPicPr/>
+                  </pic:nvPicPr>
+                  <pic:blipFill>
+                    <a:blip r:embed="rId29"/>
+                    <a:stretch>
+                      <a:fillRect/>
+                    </a:stretch>
+                  </pic:blipFill>
+                  <pic:spPr>
+                    <a:xfrm>
+                      <a:off x="0" y="0"/>
+                      <a:ext cx="3928715" cy="3936984"/>
+                    </a:xfrm>
+                    <a:prstGeom prst="rect">
+                      <a:avLst/>
+                    </a:prstGeom>
+                  </pic:spPr>
+                </pic:pic>
+              </a:graphicData>
+            </a:graphic>
+          </wp:inline>
+        </w:drawing>
+      </w:r>
+    </w:p>
+    <w:p>
+      <w:pPr>
+        <w:rPr>
+          <w:b/>
+          <w:bCs/>
+        </w:rPr>
+      </w:pPr>
+    </w:p>
+    <w:p>
+      <w:pPr>
+        <w:rPr>
+          <w:b/>
+          <w:bCs/>
+        </w:rPr>
+      </w:pPr>
+      <w:r>
+        <w:rPr>
+          <w:b/>
+          <w:bCs/>
+        </w:rPr>
+        <w:t xml:space="preserve">Testing Stage </w:t>
+      </w:r>
+      <w:r>
+        <w:rPr>
+          <w:b/>
+          <w:bCs/>
+        </w:rPr>
+        <w:t xml:space="preserve">2 </w:t>
+      </w:r>
+      <w:r>
+        <w:rPr>
+          <w:b/>
+          <w:bCs/>
+        </w:rPr>
+        <w:t>(No DA, lora adaptor)</w:t>
+      </w:r>
+    </w:p>
+    <w:p>
+      <w:pPr>
+        <w:rPr>
+          <w:color w:val="FF0000"/>
+        </w:rPr>
+      </w:pPr>
+      <w:r>
+        <w:rPr>
+          <w:color w:val="FF0000"/>
+        </w:rPr>
+        <w:lastRenderedPageBreak/>
+        <w:t xml:space="preserve">Error: </w:t>
+      </w:r>
+    </w:p>
+    <w:p>
+      <w:pPr>
+        <w:rPr>
+          <w:color w:val="FF0000"/>
+        </w:rPr>
+      </w:pPr>
+      <w:r>
+        <w:rPr>
+          <w:color w:val="FF0000"/>
+        </w:rPr>
+        <w:drawing>
+          <wp:inline distT="0" distB="0" distL="0" distR="0" wp14:anchorId="227754C7" wp14:editId="7EE3ED7C">
+            <wp:extent cx="5731510" cy="5707380"/>
+            <wp:effectExtent l="0" t="0" r="2540" b="7620"/>
+            <wp:docPr id="511068056" name="Picture 1"/>
+            <wp:cNvGraphicFramePr>
+              <a:graphicFrameLocks xmlns:a="http://schemas.openxmlformats.org/drawingml/2006/main" noChangeAspect="1"/>
+            </wp:cNvGraphicFramePr>
+            <a:graphic xmlns:a="http://schemas.openxmlformats.org/drawingml/2006/main">
+              <a:graphicData uri="http://schemas.openxmlformats.org/drawingml/2006/picture">
+                <pic:pic xmlns:pic="http://schemas.openxmlformats.org/drawingml/2006/picture">
+                  <pic:nvPicPr>
+                    <pic:cNvPr id="511068056" name=""/>
+                    <pic:cNvPicPr/>
+                  </pic:nvPicPr>
+                  <pic:blipFill>
+                    <a:blip r:embed="rId30"/>
+                    <a:stretch>
+                      <a:fillRect/>
+                    </a:stretch>
+                  </pic:blipFill>
+                  <pic:spPr>
+                    <a:xfrm>
+                      <a:off x="0" y="0"/>
+                      <a:ext cx="5731510" cy="5707380"/>
+                    </a:xfrm>
+                    <a:prstGeom prst="rect">
+                      <a:avLst/>
+                    </a:prstGeom>
+                  </pic:spPr>
+                </pic:pic>
+              </a:graphicData>
+            </a:graphic>
+          </wp:inline>
+        </w:drawing>
+      </w:r>
+    </w:p>
+    <w:p>
+      <w:r>
+        <w:t xml:space="preserve">Resolve by: </w:t>
+      </w:r>
+    </w:p>
+    <w:p>
+      <w:pPr>
+        <w:rPr>
+          <w:b/>
+          <w:bCs/>
+        </w:rPr>
+      </w:pPr>
+      <w:r>
+        <w:rPr>
+          <w:b/>
+          <w:bCs/>
+        </w:rPr>
+        <w:drawing>
+          <wp:inline distT="0" distB="0" distL="0" distR="0" wp14:anchorId="38EBE374" wp14:editId="2CE81064">
+            <wp:extent cx="5731510" cy="1623695"/>
+            <wp:effectExtent l="0" t="0" r="2540" b="0"/>
+            <wp:docPr id="152533241" name="Picture 1"/>
+            <wp:cNvGraphicFramePr>
+              <a:graphicFrameLocks xmlns:a="http://schemas.openxmlformats.org/drawingml/2006/main" noChangeAspect="1"/>
+            </wp:cNvGraphicFramePr>
+            <a:graphic xmlns:a="http://schemas.openxmlformats.org/drawingml/2006/main">
+              <a:graphicData uri="http://schemas.openxmlformats.org/drawingml/2006/picture">
+                <pic:pic xmlns:pic="http://schemas.openxmlformats.org/drawingml/2006/picture">
+                  <pic:nvPicPr>
+                    <pic:cNvPr id="152533241" name=""/>
+                    <pic:cNvPicPr/>
+                  </pic:nvPicPr>
+                  <pic:blipFill>
+                    <a:blip r:embed="rId31"/>
+                    <a:stretch>
+                      <a:fillRect/>
+                    </a:stretch>
+                  </pic:blipFill>
+                  <pic:spPr>
+                    <a:xfrm>
+                      <a:off x="0" y="0"/>
+                      <a:ext cx="5731510" cy="1623695"/>
+                    </a:xfrm>
+                    <a:prstGeom prst="rect">
+                      <a:avLst/>
+                    </a:prstGeom>
+                  </pic:spPr>
+                </pic:pic>
+              </a:graphicData>
+            </a:graphic>
+          </wp:inline>
+        </w:drawing>
+      </w:r>
+    </w:p>
+    <w:p>
+      <w:pPr>
+        <w:rPr>
+          <w:b/>
+          <w:bCs/>
+        </w:rPr>
+      </w:pPr>
+    </w:p>
+    <w:p>
+      <w:r>
+        <w:t xml:space="preserve">Works! </w:t>
+      </w:r>
+    </w:p>
+    <w:p>
+      <w:pPr>
+        <w:rPr>
+          <w:b/>
+          <w:bCs/>
+        </w:rPr>
+      </w:pPr>
+      <w:r>
+        <w:rPr>
+          <w:b/>
+          <w:bCs/>
+        </w:rPr>
+        <w:lastRenderedPageBreak/>
+        <w:drawing>
+          <wp:inline distT="0" distB="0" distL="0" distR="0" wp14:anchorId="1434AA26" wp14:editId="5C0EB333">
+            <wp:extent cx="5731510" cy="2849245"/>
+            <wp:effectExtent l="0" t="0" r="2540" b="8255"/>
+            <wp:docPr id="898967653" name="Picture 1"/>
+            <wp:cNvGraphicFramePr>
+              <a:graphicFrameLocks xmlns:a="http://schemas.openxmlformats.org/drawingml/2006/main" noChangeAspect="1"/>
+            </wp:cNvGraphicFramePr>
+            <a:graphic xmlns:a="http://schemas.openxmlformats.org/drawingml/2006/main">
+              <a:graphicData uri="http://schemas.openxmlformats.org/drawingml/2006/picture">
+                <pic:pic xmlns:pic="http://schemas.openxmlformats.org/drawingml/2006/picture">
+                  <pic:nvPicPr>
+                    <pic:cNvPr id="898967653" name=""/>
+                    <pic:cNvPicPr/>
+                  </pic:nvPicPr>
+                  <pic:blipFill>
+                    <a:blip r:embed="rId32"/>
+                    <a:stretch>
+                      <a:fillRect/>
+                    </a:stretch>
+                  </pic:blipFill>
+                  <pic:spPr>
+                    <a:xfrm>
+                      <a:off x="0" y="0"/>
+                      <a:ext cx="5731510" cy="2849245"/>
+                    </a:xfrm>
+                    <a:prstGeom prst="rect">
+                      <a:avLst/>
+                    </a:prstGeom>
+                  </pic:spPr>
+                </pic:pic>
+              </a:graphicData>
+            </a:graphic>
+          </wp:inline>
+        </w:drawing>
+      </w:r>
+    </w:p>
+    <w:p>
+      <w:pPr>
+        <w:rPr>
+          <w:b/>
+          <w:bCs/>
+        </w:rPr>
+      </w:pPr>
+    </w:p>
+    <w:p>
+      <w:pPr>
+        <w:rPr>
+          <w:b/>
+          <w:bCs/>
+        </w:rPr>
+      </w:pPr>
+      <w:r>
+        <w:rPr>
+          <w:b/>
+          <w:bCs/>
+        </w:rPr>
+        <w:t xml:space="preserve">Testing Stage </w:t>
+      </w:r>
+      <w:r>
+        <w:rPr>
+          <w:b/>
+          <w:bCs/>
+        </w:rPr>
+        <w:t>3</w:t>
+      </w:r>
+      <w:r>
+        <w:rPr>
+          <w:b/>
+          <w:bCs/>
+        </w:rPr>
+        <w:t xml:space="preserve"> (No DA, adaptor)</w:t>
+      </w:r>
+    </w:p>
+    <w:p>
+      <w:pPr>
+        <w:rPr>
+          <w:b/>
+          <w:bCs/>
+        </w:rPr>
+      </w:pPr>
+      <w:r>
+        <w:rPr>
+          <w:b/>
+          <w:bCs/>
+        </w:rPr>
+        <w:drawing>
+          <wp:inline distT="0" distB="0" distL="0" distR="0" wp14:anchorId="60148155" wp14:editId="2D188C5A">
+            <wp:extent cx="5731510" cy="2445385"/>
+            <wp:effectExtent l="0" t="0" r="2540" b="0"/>
+            <wp:docPr id="2085863216" name="Picture 1"/>
+            <wp:cNvGraphicFramePr>
+              <a:graphicFrameLocks xmlns:a="http://schemas.openxmlformats.org/drawingml/2006/main" noChangeAspect="1"/>
+            </wp:cNvGraphicFramePr>
+            <a:graphic xmlns:a="http://schemas.openxmlformats.org/drawingml/2006/main">
+              <a:graphicData uri="http://schemas.openxmlformats.org/drawingml/2006/picture">
+                <pic:pic xmlns:pic="http://schemas.openxmlformats.org/drawingml/2006/picture">
+                  <pic:nvPicPr>
+                    <pic:cNvPr id="2085863216" name=""/>
+                    <pic:cNvPicPr/>
+                  </pic:nvPicPr>
+                  <pic:blipFill>
+                    <a:blip r:embed="rId33"/>
+                    <a:stretch>
+                      <a:fillRect/>
+                    </a:stretch>
+                  </pic:blipFill>
+                  <pic:spPr>
+                    <a:xfrm>
+                      <a:off x="0" y="0"/>
+                      <a:ext cx="5731510" cy="2445385"/>
+                    </a:xfrm>
+                    <a:prstGeom prst="rect">
+                      <a:avLst/>
+                    </a:prstGeom>
+                  </pic:spPr>
+                </pic:pic>
+              </a:graphicData>
+            </a:graphic>
+          </wp:inline>
+        </w:drawing>
+      </w:r>
+    </w:p>
+    <w:p>
+      <w:pPr>
+        <w:rPr>
+          <w:bCs/>
+        </w:rPr>
+      </w:pPr>
+      <w:r>
+        <w:rPr>
+          <w:bCs/>
+        </w:rPr>
+        <w:t>Works!</w:t>
+      </w:r>
+    </w:p>
+    <w:p>
+      <w:pPr>
+        <w:rPr>
+          <w:bCs/>
+        </w:rPr>
+      </w:pPr>
+    </w:p>
+    <w:p>
+      <w:pPr>
+        <w:rPr>
+          <w:b/>
+          <w:bCs/>
+        </w:rPr>
+      </w:pPr>
+      <w:r>
+        <w:rPr>
+          <w:b/>
+          <w:bCs/>
+        </w:rPr>
+        <w:t xml:space="preserve">Testing Stage 3 (No DA, </w:t>
+      </w:r>
+      <w:r>
+        <w:rPr>
+          <w:b/>
+          <w:bCs/>
+        </w:rPr>
+        <w:t>prompt tuning</w:t>
+      </w:r>
+      <w:r>
+        <w:rPr>
+          <w:b/>
+          <w:bCs/>
+        </w:rPr>
+        <w:t>)</w:t>
+      </w:r>
+    </w:p>
+    <w:p>
+      <w:pPr>
+        <w:rPr>
+          <w:b/>
+          <w:bCs/>
+        </w:rPr>
+      </w:pPr>
+      <w:r>
+        <w:rPr>
+          <w:b/>
+          <w:bCs/>
+        </w:rPr>
+        <w:lastRenderedPageBreak/>
+        <w:drawing>
+          <wp:inline distT="0" distB="0" distL="0" distR="0" wp14:anchorId="079D2263" wp14:editId="3775CDF2">
+            <wp:extent cx="5731510" cy="2195195"/>
+            <wp:effectExtent l="0" t="0" r="2540" b="0"/>
+            <wp:docPr id="729117078" name="Picture 1"/>
+            <wp:cNvGraphicFramePr>
+              <a:graphicFrameLocks xmlns:a="http://schemas.openxmlformats.org/drawingml/2006/main" noChangeAspect="1"/>
+            </wp:cNvGraphicFramePr>
+            <a:graphic xmlns:a="http://schemas.openxmlformats.org/drawingml/2006/main">
+              <a:graphicData uri="http://schemas.openxmlformats.org/drawingml/2006/picture">
+                <pic:pic xmlns:pic="http://schemas.openxmlformats.org/drawingml/2006/picture">
+                  <pic:nvPicPr>
+                    <pic:cNvPr id="729117078" name=""/>
+                    <pic:cNvPicPr/>
+                  </pic:nvPicPr>
+                  <pic:blipFill>
+                    <a:blip r:embed="rId34"/>
+                    <a:stretch>
+                      <a:fillRect/>
+                    </a:stretch>
+                  </pic:blipFill>
+                  <pic:spPr>
+                    <a:xfrm>
+                      <a:off x="0" y="0"/>
+                      <a:ext cx="5731510" cy="2195195"/>
+                    </a:xfrm>
+                    <a:prstGeom prst="rect">
+                      <a:avLst/>
+                    </a:prstGeom>
+                  </pic:spPr>
+                </pic:pic>
+              </a:graphicData>
+            </a:graphic>
+          </wp:inline>
+        </w:drawing>
+      </w:r>
+    </w:p>
+    <w:p>
+      <w:r>
+        <w:t>Works!</w:t>
+      </w:r>
+    </w:p>
+    <w:p>
+      <w:r>
+        <w:drawing>
+          <wp:inline distT="0" distB="0" distL="0" distR="0" wp14:anchorId="1721573C" wp14:editId="53F11018">
+            <wp:extent cx="5731510" cy="2977515"/>
+            <wp:effectExtent l="0" t="0" r="2540" b="0"/>
+            <wp:docPr id="1545820915" name="Picture 1"/>
+            <wp:cNvGraphicFramePr>
+              <a:graphicFrameLocks xmlns:a="http://schemas.openxmlformats.org/drawingml/2006/main" noChangeAspect="1"/>
+            </wp:cNvGraphicFramePr>
+            <a:graphic xmlns:a="http://schemas.openxmlformats.org/drawingml/2006/main">
+              <a:graphicData uri="http://schemas.openxmlformats.org/drawingml/2006/picture">
+                <pic:pic xmlns:pic="http://schemas.openxmlformats.org/drawingml/2006/picture">
+                  <pic:nvPicPr>
+                    <pic:cNvPr id="1545820915" name=""/>
+                    <pic:cNvPicPr/>
+                  </pic:nvPicPr>
+                  <pic:blipFill>
+                    <a:blip r:embed="rId35"/>
+                    <a:stretch>
+                      <a:fillRect/>
+                    </a:stretch>
+                  </pic:blipFill>
+                  <pic:spPr>
+                    <a:xfrm>
+                      <a:off x="0" y="0"/>
+                      <a:ext cx="5731510" cy="2977515"/>
+                    </a:xfrm>
+                    <a:prstGeom prst="rect">
+                      <a:avLst/>
+                    </a:prstGeom>
+                  </pic:spPr>
+                </pic:pic>
+              </a:graphicData>
+            </a:graphic>
+          </wp:inline>
+        </w:drawing>
+      </w:r>
+    </w:p>
+    <w:p/>
+    <w:p>
+      <w:pPr>
+        <w:rPr>
+          <w:b/>
+          <w:bCs/>
+        </w:rPr>
+      </w:pPr>
+      <w:r>
+        <w:rPr>
+          <w:b/>
+          <w:bCs/>
+        </w:rPr>
+        <w:t>Testing Stage 3 (No DA,</w:t>
+      </w:r>
+      <w:r>
+        <w:rPr>
+          <w:b/>
+          <w:bCs/>
+        </w:rPr>
+        <w:t xml:space="preserve"> prefix</w:t>
+      </w:r>
+      <w:r>
+        <w:rPr>
+          <w:b/>
+          <w:bCs/>
+        </w:rPr>
+        <w:t xml:space="preserve"> tuning)</w:t>
+      </w:r>
+    </w:p>
+    <w:p>
+      <w:pPr>
+        <w:rPr>
+          <w:b/>
+          <w:bCs/>
+        </w:rPr>
+      </w:pPr>
+      <w:r>
+        <w:rPr>
+          <w:b/>
+          <w:bCs/>
+        </w:rPr>
+        <w:drawing>
+          <wp:inline distT="0" distB="0" distL="0" distR="0" wp14:anchorId="41089969" wp14:editId="33368F43">
+            <wp:extent cx="5731510" cy="1434465"/>
+            <wp:effectExtent l="0" t="0" r="2540" b="0"/>
+            <wp:docPr id="126881991" name="Picture 1"/>
+            <wp:cNvGraphicFramePr>
+              <a:graphicFrameLocks xmlns:a="http://schemas.openxmlformats.org/drawingml/2006/main" noChangeAspect="1"/>
+            </wp:cNvGraphicFramePr>
+            <a:graphic xmlns:a="http://schemas.openxmlformats.org/drawingml/2006/main">
+              <a:graphicData uri="http://schemas.openxmlformats.org/drawingml/2006/picture">
+                <pic:pic xmlns:pic="http://schemas.openxmlformats.org/drawingml/2006/picture">
+                  <pic:nvPicPr>
+                    <pic:cNvPr id="126881991" name=""/>
+                    <pic:cNvPicPr/>
+                  </pic:nvPicPr>
+                  <pic:blipFill>
+                    <a:blip r:embed="rId36"/>
+                    <a:stretch>
+                      <a:fillRect/>
+                    </a:stretch>
+                  </pic:blipFill>
+                  <pic:spPr>
+                    <a:xfrm>
+                      <a:off x="0" y="0"/>
+                      <a:ext cx="5731510" cy="1434465"/>
+                    </a:xfrm>
+                    <a:prstGeom prst="rect">
+                      <a:avLst/>
+                    </a:prstGeom>
+                  </pic:spPr>
+                </pic:pic>
+              </a:graphicData>
+            </a:graphic>
+          </wp:inline>
+        </w:drawing>
+      </w:r>
+    </w:p>
+    <w:p>
+      <w:r>
+        <w:t xml:space="preserve">Error. </w:t>
+      </w:r>
+      <w:r>
+        <w:t xml:space="preserve">(Read up on prefix tuning) </w:t>
+      </w:r>
+    </w:p>
+    <w:p>
+      <w:r>
+        <w:lastRenderedPageBreak/>
+        <w:drawing>
+          <wp:inline distT="0" distB="0" distL="0" distR="0" wp14:anchorId="75DC537E" wp14:editId="12366A0C">
+            <wp:extent cx="5731510" cy="3115945"/>
+            <wp:effectExtent l="0" t="0" r="2540" b="8255"/>
+            <wp:docPr id="1254774860" name="Picture 1"/>
+            <wp:cNvGraphicFramePr>
+              <a:graphicFrameLocks xmlns:a="http://schemas.openxmlformats.org/drawingml/2006/main" noChangeAspect="1"/>
+            </wp:cNvGraphicFramePr>
+            <a:graphic xmlns:a="http://schemas.openxmlformats.org/drawingml/2006/main">
+              <a:graphicData uri="http://schemas.openxmlformats.org/drawingml/2006/picture">
+                <pic:pic xmlns:pic="http://schemas.openxmlformats.org/drawingml/2006/picture">
+                  <pic:nvPicPr>
+                    <pic:cNvPr id="1254774860" name=""/>
+                    <pic:cNvPicPr/>
+                  </pic:nvPicPr>
+                  <pic:blipFill>
+                    <a:blip r:embed="rId37"/>
+                    <a:stretch>
+                      <a:fillRect/>
+                    </a:stretch>
+                  </pic:blipFill>
+                  <pic:spPr>
+                    <a:xfrm>
+                      <a:off x="0" y="0"/>
+                      <a:ext cx="5731510" cy="3115945"/>
+                    </a:xfrm>
+                    <a:prstGeom prst="rect">
+                      <a:avLst/>
+                    </a:prstGeom>
+                  </pic:spPr>
+                </pic:pic>
+              </a:graphicData>
+            </a:graphic>
+          </wp:inline>
+        </w:drawing>
+      </w:r>
+    </w:p>
+    <w:p>
+      <w:pPr>
+        <w:rPr>
+          <w:b/>
+          <w:bCs/>
+        </w:rPr>
+      </w:pPr>
+      <w:r>
+        <w:rPr>
+          <w:b/>
+          <w:bCs/>
+          <w:highlight w:val="yellow"/>
+        </w:rPr>
+        <w:t>Unsolved Error</w:t>
+      </w:r>
+      <w:r>
+        <w:rPr>
+          <w:b/>
+          <w:bCs/>
+        </w:rPr>
+        <w:t xml:space="preserve"> </w:t>
+      </w:r>
+    </w:p>
+    <w:p>
+      <w:pPr>
+        <w:rPr>
+          <w:b/>
+          <w:bCs/>
+        </w:rPr>
+      </w:pPr>
+      <w:r>
+        <w:rPr>
+          <w:b/>
+          <w:bCs/>
+        </w:rPr>
+        <w:t xml:space="preserve">Stage 3 Untested </w:t>
+      </w:r>
+    </w:p>
+    <w:p>
+      <w:r>
+        <w:t xml:space="preserve">(same code as Stage 1 except that takes model from checkpoint) </w:t>
+      </w:r>
+    </w:p>
+    <w:p>
+      <w:pPr>
+        <w:rPr>
+          <w:b/>
+          <w:bCs/>
+          <w:u w:val="single"/>
+        </w:rPr>
+      </w:pPr>
+    </w:p>
+    <w:p>
+      <w:pPr>
+        <w:rPr>
+          <w:b/>
+          <w:bCs/>
+          <w:u w:val="single"/>
+        </w:rPr>
+      </w:pPr>
+      <w:r>
+        <w:rPr>
+          <w:b/>
+          <w:bCs/>
+          <w:highlight w:val="cyan"/>
+          <w:u w:val="single"/>
+        </w:rPr>
+        <w:t>Testing MyST corpus code</w:t>
+      </w:r>
+    </w:p>
+    <w:p>
+      <w:r>
+        <w:t xml:space="preserve">Train and development data: </w:t>
+      </w:r>
+    </w:p>
+    <w:p>
+      <w:r>
+        <w:t>    name: 'train'</w:t>
+      </w:r>
+    </w:p>
+    <w:p>
+      <w:r>
+        <w:t>    scp_path: data/train_filter/wav.scp</w:t>
+      </w:r>
+    </w:p>
+    <w:p>
+      <w:r>
+        <w:t>    text_label: data/train_filter/text</w:t>
+      </w:r>
+    </w:p>
+    <w:p/>
+    <w:p>
+      <w:r>
+        <w:t>    name: 'development'</w:t>
+      </w:r>
+    </w:p>
+    <w:p>
+      <w:r>
+        <w:t xml:space="preserve">    scp_path: data/select_valid/wav.scp </w:t>
+      </w:r>
+    </w:p>
+    <w:p>
+      <w:pPr>
+        <w:ind w:firstLine="216"/>
+      </w:pPr>
+      <w:r>
+        <w:t>text_label: data/select_valid/text</w:t>
+      </w:r>
+    </w:p>
+    <w:p>
+      <w:pPr>
+        <w:ind w:firstLine="216"/>
+      </w:pPr>
+    </w:p>
+    <w:p>
+      <w:pPr>
+        <w:ind w:firstLine="216"/>
+      </w:pPr>
+      <w:r>
+        <w:t xml:space="preserve">Test data: </w:t>
+      </w:r>
+    </w:p>
+    <w:p>
+      <w:pPr>
+        <w:ind w:firstLine="216"/>
+      </w:pPr>
+      <w:r>
+        <w:t>data/</w:t>
+      </w:r>
+      <w:r>
+        <w:t xml:space="preserve">test_filter_lt30 </w:t>
+      </w:r>
+    </w:p>
+    <w:p>
+      <w:pPr>
+        <w:ind w:firstLine="216"/>
+      </w:pPr>
+      <w:r>
+        <w:t>data/</w:t>
+      </w:r>
+      <w:r>
+        <w:t xml:space="preserve">test_filter_gt30 </w:t>
+      </w:r>
+    </w:p>
+    <w:p>
+      <w:pPr>
+        <w:ind w:firstLine="216"/>
+      </w:pPr>
+      <w:r>
+        <w:t>data/</w:t>
+      </w:r>
+      <w:r>
+        <w:t>development_filter</w:t>
+      </w:r>
+    </w:p>
+    <w:p>
+      <w:pPr>
+        <w:ind w:firstLine="216"/>
+      </w:pPr>
+    </w:p>
+    <w:p>
+      <w:pPr>
+        <w:ind w:firstLine="216"/>
+      </w:pPr>
+    </w:p>
+    <w:p/>
+    <w:p/>
+    <w:p/>
     <w:p/>
     <w:p/>
     <w:sectPr>

</xml_diff>